<commit_message>
new changes to get this closer to submission.
</commit_message>
<xml_diff>
--- a/papers/2016-Singapore-frontiers/Sirius-extended-abstractv5.docx
+++ b/papers/2016-Singapore-frontiers/Sirius-extended-abstractv5.docx
@@ -410,23 +410,23 @@
             </w:rPr>
           </w:rPrChange>
         </w:rPr>
-        <w:t>, Feyi Wang</w:t>
-      </w:r>
+        <w:t xml:space="preserve">, </w:t>
+      </w:r>
+      <w:proofErr w:type="spellStart"/>
       <w:r>
         <w:rPr>
           <w:rFonts w:ascii="Times New Roman" w:hAnsi="Times New Roman"/>
           <w:sz w:val="24"/>
           <w:szCs w:val="24"/>
-          <w:vertAlign w:val="superscript"/>
           <w:rPrChange w:id="27" w:author="Klasky, Scott A." w:date="2016-02-01T17:22:00Z">
             <w:rPr>
               <w:rFonts w:ascii="Times New Roman" w:hAnsi="Times New Roman"/>
-              <w:vertAlign w:val="superscript"/>
             </w:rPr>
           </w:rPrChange>
         </w:rPr>
-        <w:t>1</w:t>
-      </w:r>
+        <w:t>Feyi</w:t>
+      </w:r>
+      <w:proofErr w:type="spellEnd"/>
       <w:r>
         <w:rPr>
           <w:rFonts w:ascii="Times New Roman" w:hAnsi="Times New Roman"/>
@@ -438,36 +438,37 @@
             </w:rPr>
           </w:rPrChange>
         </w:rPr>
+        <w:t xml:space="preserve"> Wang</w:t>
+      </w:r>
+      <w:r>
+        <w:rPr>
+          <w:rFonts w:ascii="Times New Roman" w:hAnsi="Times New Roman"/>
+          <w:sz w:val="24"/>
+          <w:szCs w:val="24"/>
+          <w:vertAlign w:val="superscript"/>
+          <w:rPrChange w:id="29" w:author="Klasky, Scott A." w:date="2016-02-01T17:22:00Z">
+            <w:rPr>
+              <w:rFonts w:ascii="Times New Roman" w:hAnsi="Times New Roman"/>
+              <w:vertAlign w:val="superscript"/>
+            </w:rPr>
+          </w:rPrChange>
+        </w:rPr>
+        <w:t>1</w:t>
+      </w:r>
+      <w:r>
+        <w:rPr>
+          <w:rFonts w:ascii="Times New Roman" w:hAnsi="Times New Roman"/>
+          <w:sz w:val="24"/>
+          <w:szCs w:val="24"/>
+          <w:rPrChange w:id="30" w:author="Klasky, Scott A." w:date="2016-02-01T17:22:00Z">
+            <w:rPr>
+              <w:rFonts w:ascii="Times New Roman" w:hAnsi="Times New Roman"/>
+            </w:rPr>
+          </w:rPrChange>
+        </w:rPr>
         <w:t xml:space="preserve">, </w:t>
       </w:r>
-      <w:ins w:id="29" w:author="Klasky, Scott A." w:date="2016-02-01T17:22:00Z">
-        <w:r>
-          <w:rPr>
-            <w:rFonts w:ascii="Times New Roman" w:hAnsi="Times New Roman"/>
-            <w:sz w:val="24"/>
-            <w:szCs w:val="24"/>
-            <w:rPrChange w:id="30" w:author="Klasky, Scott A." w:date="2016-02-01T17:22:00Z">
-              <w:rPr>
-                <w:rFonts w:ascii="Times New Roman" w:hAnsi="Times New Roman"/>
-              </w:rPr>
-            </w:rPrChange>
-          </w:rPr>
-          <w:t>M. Wolf</w:t>
-        </w:r>
-        <w:r>
-          <w:rPr>
-            <w:rFonts w:ascii="Times New Roman" w:hAnsi="Times New Roman"/>
-            <w:sz w:val="24"/>
-            <w:szCs w:val="24"/>
-            <w:vertAlign w:val="superscript"/>
-            <w:rPrChange w:id="31" w:author="Klasky, Scott A." w:date="2016-02-01T17:22:00Z">
-              <w:rPr>
-                <w:rFonts w:ascii="Times New Roman" w:hAnsi="Times New Roman"/>
-              </w:rPr>
-            </w:rPrChange>
-          </w:rPr>
-          <w:t>16</w:t>
-        </w:r>
+      <w:ins w:id="31" w:author="Klasky, Scott A." w:date="2016-02-01T17:22:00Z">
         <w:r>
           <w:rPr>
             <w:rFonts w:ascii="Times New Roman" w:hAnsi="Times New Roman"/>
@@ -479,37 +480,36 @@
               </w:rPr>
             </w:rPrChange>
           </w:rPr>
+          <w:t>M. Wolf</w:t>
+        </w:r>
+        <w:r>
+          <w:rPr>
+            <w:rFonts w:ascii="Times New Roman" w:hAnsi="Times New Roman"/>
+            <w:sz w:val="24"/>
+            <w:szCs w:val="24"/>
+            <w:vertAlign w:val="superscript"/>
+            <w:rPrChange w:id="33" w:author="Klasky, Scott A." w:date="2016-02-01T17:22:00Z">
+              <w:rPr>
+                <w:rFonts w:ascii="Times New Roman" w:hAnsi="Times New Roman"/>
+              </w:rPr>
+            </w:rPrChange>
+          </w:rPr>
+          <w:t>16</w:t>
+        </w:r>
+        <w:r>
+          <w:rPr>
+            <w:rFonts w:ascii="Times New Roman" w:hAnsi="Times New Roman"/>
+            <w:sz w:val="24"/>
+            <w:szCs w:val="24"/>
+            <w:rPrChange w:id="34" w:author="Klasky, Scott A." w:date="2016-02-01T17:22:00Z">
+              <w:rPr>
+                <w:rFonts w:ascii="Times New Roman" w:hAnsi="Times New Roman"/>
+              </w:rPr>
+            </w:rPrChange>
+          </w:rPr>
           <w:t xml:space="preserve">, </w:t>
         </w:r>
       </w:ins>
-      <w:r>
-        <w:rPr>
-          <w:rFonts w:ascii="Times New Roman" w:hAnsi="Times New Roman"/>
-          <w:sz w:val="24"/>
-          <w:szCs w:val="24"/>
-          <w:rPrChange w:id="33" w:author="Klasky, Scott A." w:date="2016-02-01T17:22:00Z">
-            <w:rPr>
-              <w:rFonts w:ascii="Times New Roman" w:hAnsi="Times New Roman"/>
-            </w:rPr>
-          </w:rPrChange>
-        </w:rPr>
-        <w:t>C. S. Chang</w:t>
-      </w:r>
-      <w:r>
-        <w:rPr>
-          <w:rFonts w:ascii="Times New Roman" w:hAnsi="Times New Roman"/>
-          <w:sz w:val="24"/>
-          <w:szCs w:val="24"/>
-          <w:vertAlign w:val="superscript"/>
-          <w:rPrChange w:id="34" w:author="Klasky, Scott A." w:date="2016-02-01T17:22:00Z">
-            <w:rPr>
-              <w:rFonts w:ascii="Times New Roman" w:hAnsi="Times New Roman"/>
-              <w:vertAlign w:val="superscript"/>
-            </w:rPr>
-          </w:rPrChange>
-        </w:rPr>
-        <w:t>8</w:t>
-      </w:r>
       <w:r>
         <w:rPr>
           <w:rFonts w:ascii="Times New Roman" w:hAnsi="Times New Roman"/>
@@ -521,7 +521,7 @@
             </w:rPr>
           </w:rPrChange>
         </w:rPr>
-        <w:t>, M. Churchill</w:t>
+        <w:t>C. S. Chang</w:t>
       </w:r>
       <w:r>
         <w:rPr>
@@ -549,7 +549,7 @@
             </w:rPr>
           </w:rPrChange>
         </w:rPr>
-        <w:t>, S. Ethier</w:t>
+        <w:t>, M. Churchill</w:t>
       </w:r>
       <w:r>
         <w:rPr>
@@ -572,6 +572,34 @@
           <w:sz w:val="24"/>
           <w:szCs w:val="24"/>
           <w:rPrChange w:id="39" w:author="Klasky, Scott A." w:date="2016-02-01T17:22:00Z">
+            <w:rPr>
+              <w:rFonts w:ascii="Times New Roman" w:hAnsi="Times New Roman"/>
+            </w:rPr>
+          </w:rPrChange>
+        </w:rPr>
+        <w:t>, S. Ethier</w:t>
+      </w:r>
+      <w:r>
+        <w:rPr>
+          <w:rFonts w:ascii="Times New Roman" w:hAnsi="Times New Roman"/>
+          <w:sz w:val="24"/>
+          <w:szCs w:val="24"/>
+          <w:vertAlign w:val="superscript"/>
+          <w:rPrChange w:id="40" w:author="Klasky, Scott A." w:date="2016-02-01T17:22:00Z">
+            <w:rPr>
+              <w:rFonts w:ascii="Times New Roman" w:hAnsi="Times New Roman"/>
+              <w:vertAlign w:val="superscript"/>
+            </w:rPr>
+          </w:rPrChange>
+        </w:rPr>
+        <w:t>8</w:t>
+      </w:r>
+      <w:r>
+        <w:rPr>
+          <w:rFonts w:ascii="Times New Roman" w:hAnsi="Times New Roman"/>
+          <w:sz w:val="24"/>
+          <w:szCs w:val="24"/>
+          <w:rPrChange w:id="41" w:author="Klasky, Scott A." w:date="2016-02-01T17:22:00Z">
             <w:rPr>
               <w:rFonts w:ascii="Times New Roman" w:hAnsi="Times New Roman"/>
             </w:rPr>
@@ -2524,15 +2552,7 @@
         <w:rPr>
           <w:rFonts w:ascii="Times New Roman" w:hAnsi="Times New Roman"/>
         </w:rPr>
-        <w:t>”</w:t>
-      </w:r>
-      <w:bookmarkStart w:id="40" w:name="_GoBack"/>
-      <w:bookmarkEnd w:id="40"/>
-      <w:r>
-        <w:rPr>
-          <w:rFonts w:ascii="Times New Roman" w:hAnsi="Times New Roman"/>
-        </w:rPr>
-        <w:t xml:space="preserve"> to optimize application I/O performance on today's file systems by placing extra annotations in the metadata to better understand the underlying storage system</w:t>
+        <w:t>” to optimize application I/O performance on today's file systems by placing extra annotations in the metadata to better understand the underlying storage system</w:t>
       </w:r>
       <w:r>
         <w:rPr>
@@ -2694,14 +2714,30 @@
         <w:rPr>
           <w:rFonts w:ascii="Times New Roman" w:hAnsi="Times New Roman"/>
         </w:rPr>
-        <w:t xml:space="preserve">. </w:t>
-      </w:r>
-      <w:r>
-        <w:rPr>
-          <w:rFonts w:ascii="Times New Roman" w:hAnsi="Times New Roman"/>
-        </w:rPr>
-        <w:t xml:space="preserve"> </w:t>
-      </w:r>
+        <w:t>.</w:t>
+      </w:r>
+      <w:del w:id="42" w:author="Klasky, Scott A." w:date="2016-02-02T08:40:00Z">
+        <w:r>
+          <w:rPr>
+            <w:rFonts w:ascii="Times New Roman" w:hAnsi="Times New Roman"/>
+          </w:rPr>
+          <w:delText xml:space="preserve"> </w:delText>
+        </w:r>
+        <w:r>
+          <w:rPr>
+            <w:rFonts w:ascii="Times New Roman" w:hAnsi="Times New Roman"/>
+          </w:rPr>
+          <w:delText xml:space="preserve"> </w:delText>
+        </w:r>
+      </w:del>
+      <w:ins w:id="43" w:author="Klasky, Scott A." w:date="2016-02-02T08:40:00Z">
+        <w:r>
+          <w:rPr>
+            <w:rFonts w:ascii="Times New Roman" w:hAnsi="Times New Roman"/>
+          </w:rPr>
+          <w:t xml:space="preserve"> </w:t>
+        </w:r>
+      </w:ins>
       <w:r>
         <w:rPr>
           <w:rFonts w:ascii="Times New Roman" w:hAnsi="Times New Roman"/>
@@ -4436,6 +4472,45 @@
         </w:rPr>
         <w:t xml:space="preserve"> JPEG-2000</w:t>
       </w:r>
+      <w:ins w:id="44" w:author="Klasky, Scott A." w:date="2016-02-02T08:31:00Z">
+        <w:r>
+          <w:rPr>
+            <w:rFonts w:ascii="Times New Roman" w:hAnsi="Times New Roman"/>
+          </w:rPr>
+          <w:fldChar w:fldCharType="begin"/>
+        </w:r>
+        <w:r>
+          <w:rPr>
+            <w:rFonts w:ascii="Times New Roman" w:hAnsi="Times New Roman"/>
+          </w:rPr>
+          <w:instrText xml:space="preserve"> REF _Ref442165230 \r \h </w:instrText>
+        </w:r>
+      </w:ins>
+      <w:r>
+        <w:rPr>
+          <w:rFonts w:ascii="Times New Roman" w:hAnsi="Times New Roman"/>
+        </w:rPr>
+      </w:r>
+      <w:r>
+        <w:rPr>
+          <w:rFonts w:ascii="Times New Roman" w:hAnsi="Times New Roman"/>
+        </w:rPr>
+        <w:fldChar w:fldCharType="separate"/>
+      </w:r>
+      <w:ins w:id="45" w:author="Klasky, Scott A." w:date="2016-02-02T08:31:00Z">
+        <w:r>
+          <w:rPr>
+            <w:rFonts w:ascii="Times New Roman" w:hAnsi="Times New Roman"/>
+          </w:rPr>
+          <w:t>[9]</w:t>
+        </w:r>
+        <w:r>
+          <w:rPr>
+            <w:rFonts w:ascii="Times New Roman" w:hAnsi="Times New Roman"/>
+          </w:rPr>
+          <w:fldChar w:fldCharType="end"/>
+        </w:r>
+      </w:ins>
       <w:r>
         <w:rPr>
           <w:rFonts w:ascii="Times New Roman" w:hAnsi="Times New Roman"/>
@@ -4464,31 +4539,45 @@
         <w:rPr>
           <w:rFonts w:ascii="Times New Roman" w:hAnsi="Times New Roman"/>
         </w:rPr>
-        <w:t>access at varying degrees of granularity. It demonstrates the possibility of storing</w:t>
-      </w:r>
-      <w:r>
-        <w:rPr>
-          <w:rFonts w:ascii="Times New Roman" w:hAnsi="Times New Roman"/>
-        </w:rPr>
-        <w:t xml:space="preserve"> </w:t>
-      </w:r>
-      <w:r>
-        <w:rPr>
-          <w:rFonts w:ascii="Times New Roman" w:hAnsi="Times New Roman"/>
-        </w:rPr>
-        <w:t>the same data using different qualit</w:t>
-      </w:r>
-      <w:r>
-        <w:rPr>
-          <w:rFonts w:ascii="Times New Roman" w:hAnsi="Times New Roman"/>
-        </w:rPr>
-        <w:t>ies</w:t>
-      </w:r>
-      <w:r>
-        <w:rPr>
-          <w:rFonts w:ascii="Times New Roman" w:hAnsi="Times New Roman"/>
-        </w:rPr>
-        <w:t>. In relation to this project, this</w:t>
+        <w:t xml:space="preserve">access at varying degrees of granularity. </w:t>
+      </w:r>
+      <w:del w:id="46" w:author="Klasky, Scott A." w:date="2016-02-02T08:32:00Z">
+        <w:r>
+          <w:rPr>
+            <w:rFonts w:ascii="Times New Roman" w:hAnsi="Times New Roman"/>
+          </w:rPr>
+          <w:delText>It demonstrates the possibility of storing</w:delText>
+        </w:r>
+        <w:r>
+          <w:rPr>
+            <w:rFonts w:ascii="Times New Roman" w:hAnsi="Times New Roman"/>
+          </w:rPr>
+          <w:delText xml:space="preserve"> </w:delText>
+        </w:r>
+        <w:r>
+          <w:rPr>
+            <w:rFonts w:ascii="Times New Roman" w:hAnsi="Times New Roman"/>
+          </w:rPr>
+          <w:delText>the same data using different qualit</w:delText>
+        </w:r>
+        <w:r>
+          <w:rPr>
+            <w:rFonts w:ascii="Times New Roman" w:hAnsi="Times New Roman"/>
+          </w:rPr>
+          <w:delText>ies</w:delText>
+        </w:r>
+        <w:r>
+          <w:rPr>
+            <w:rFonts w:ascii="Times New Roman" w:hAnsi="Times New Roman"/>
+          </w:rPr>
+          <w:delText xml:space="preserve">. </w:delText>
+        </w:r>
+      </w:del>
+      <w:r>
+        <w:rPr>
+          <w:rFonts w:ascii="Times New Roman" w:hAnsi="Times New Roman"/>
+        </w:rPr>
+        <w:t>In relation to this project, this</w:t>
       </w:r>
       <w:r>
         <w:rPr>
@@ -4548,38 +4637,62 @@
         <w:rPr>
           <w:rFonts w:ascii="Times New Roman" w:hAnsi="Times New Roman"/>
         </w:rPr>
-        <w:t>chunks on either the slowest storage tiers, or</w:t>
-      </w:r>
-      <w:r>
-        <w:rPr>
-          <w:rFonts w:ascii="Times New Roman" w:hAnsi="Times New Roman"/>
-        </w:rPr>
-        <w:t>,</w:t>
-      </w:r>
-      <w:r>
-        <w:rPr>
-          <w:rFonts w:ascii="Times New Roman" w:hAnsi="Times New Roman"/>
-        </w:rPr>
-        <w:t xml:space="preserve"> if writing out the data </w:t>
-      </w:r>
-      <w:r>
-        <w:rPr>
-          <w:rFonts w:ascii="Times New Roman" w:hAnsi="Times New Roman"/>
-        </w:rPr>
-        <w:t>is</w:t>
-      </w:r>
-      <w:r>
-        <w:rPr>
-          <w:rFonts w:ascii="Times New Roman" w:hAnsi="Times New Roman"/>
-        </w:rPr>
-        <w:t xml:space="preserve"> prohibitively costly, </w:t>
-      </w:r>
-      <w:r>
-        <w:rPr>
-          <w:rFonts w:ascii="Times New Roman" w:hAnsi="Times New Roman"/>
-        </w:rPr>
-        <w:t>skip the storing step entirely</w:t>
-      </w:r>
+        <w:t xml:space="preserve">chunks </w:t>
+      </w:r>
+      <w:ins w:id="47" w:author="Klasky, Scott A." w:date="2016-02-02T08:32:00Z">
+        <w:r>
+          <w:rPr>
+            <w:rFonts w:ascii="Times New Roman" w:hAnsi="Times New Roman"/>
+          </w:rPr>
+          <w:t xml:space="preserve">can either be written to slower tiers or </w:t>
+        </w:r>
+      </w:ins>
+      <w:ins w:id="48" w:author="Klasky, Scott A." w:date="2016-02-02T08:33:00Z">
+        <w:r>
+          <w:rPr>
+            <w:rFonts w:ascii="Times New Roman" w:hAnsi="Times New Roman"/>
+          </w:rPr>
+          <w:t>not written at all</w:t>
+        </w:r>
+      </w:ins>
+      <w:del w:id="49" w:author="Klasky, Scott A." w:date="2016-02-02T08:33:00Z">
+        <w:r>
+          <w:rPr>
+            <w:rFonts w:ascii="Times New Roman" w:hAnsi="Times New Roman"/>
+          </w:rPr>
+          <w:delText>on either the slowest storage tiers, or</w:delText>
+        </w:r>
+        <w:r>
+          <w:rPr>
+            <w:rFonts w:ascii="Times New Roman" w:hAnsi="Times New Roman"/>
+          </w:rPr>
+          <w:delText>,</w:delText>
+        </w:r>
+        <w:r>
+          <w:rPr>
+            <w:rFonts w:ascii="Times New Roman" w:hAnsi="Times New Roman"/>
+          </w:rPr>
+          <w:delText xml:space="preserve"> if writing out the data </w:delText>
+        </w:r>
+        <w:r>
+          <w:rPr>
+            <w:rFonts w:ascii="Times New Roman" w:hAnsi="Times New Roman"/>
+          </w:rPr>
+          <w:delText>is</w:delText>
+        </w:r>
+        <w:r>
+          <w:rPr>
+            <w:rFonts w:ascii="Times New Roman" w:hAnsi="Times New Roman"/>
+          </w:rPr>
+          <w:delText xml:space="preserve"> prohibitively costly, </w:delText>
+        </w:r>
+        <w:r>
+          <w:rPr>
+            <w:rFonts w:ascii="Times New Roman" w:hAnsi="Times New Roman"/>
+          </w:rPr>
+          <w:delText>skip the storing step entirely</w:delText>
+        </w:r>
+      </w:del>
       <w:r>
         <w:rPr>
           <w:rFonts w:ascii="Times New Roman" w:hAnsi="Times New Roman"/>
@@ -4620,11 +4733,11 @@
     <w:p>
       <w:pPr>
         <w:rPr>
-          <w:ins w:id="41" w:author="Klasky, Scott A." w:date="2016-02-01T17:20:00Z"/>
-          <w:rFonts w:ascii="Times New Roman" w:hAnsi="Times New Roman"/>
-        </w:rPr>
-      </w:pPr>
-      <w:ins w:id="42" w:author="Klasky, Scott A." w:date="2016-02-01T17:21:00Z">
+          <w:ins w:id="50" w:author="Klasky, Scott A." w:date="2016-02-01T17:20:00Z"/>
+          <w:rFonts w:ascii="Times New Roman" w:hAnsi="Times New Roman"/>
+        </w:rPr>
+      </w:pPr>
+      <w:ins w:id="51" w:author="Klasky, Scott A." w:date="2016-02-01T17:21:00Z">
         <w:r>
           <w:rPr>
             <w:noProof/>
@@ -4672,24 +4785,16 @@
                                 <w:rPr>
                                   <w:rFonts w:ascii="Times New Roman" w:hAnsi="Times New Roman"/>
                                   <w:noProof/>
-                                  <w:sz w:val="20"/>
-                                  <w:szCs w:val="20"/>
-                                  <w:rPrChange w:id="43" w:author="Klasky, Scott A." w:date="2016-02-01T17:21:00Z">
-                                    <w:rPr>
-                                      <w:rFonts w:ascii="Times New Roman" w:hAnsi="Times New Roman"/>
-                                      <w:noProof/>
-                                    </w:rPr>
-                                  </w:rPrChange>
                                 </w:rPr>
-                                <w:pPrChange w:id="44" w:author="Klasky, Scott A." w:date="2016-02-01T17:21:00Z">
+                                <w:pPrChange w:id="52" w:author="Klasky, Scott A." w:date="2016-02-01T17:21:00Z">
                                   <w:pPr/>
                                 </w:pPrChange>
                               </w:pPr>
-                              <w:ins w:id="45" w:author="Klasky, Scott A." w:date="2016-02-01T17:21:00Z">
+                              <w:ins w:id="53" w:author="Klasky, Scott A." w:date="2016-02-01T17:21:00Z">
                                 <w:r>
                                   <w:rPr>
                                     <w:rFonts w:ascii="Times New Roman" w:hAnsi="Times New Roman"/>
-                                    <w:rPrChange w:id="46" w:author="Klasky, Scott A." w:date="2016-02-01T17:21:00Z">
+                                    <w:rPrChange w:id="54" w:author="Klasky, Scott A." w:date="2016-02-01T17:21:00Z">
                                       <w:rPr/>
                                     </w:rPrChange>
                                   </w:rPr>
@@ -4698,7 +4803,7 @@
                                 <w:r>
                                   <w:rPr>
                                     <w:rFonts w:ascii="Times New Roman" w:hAnsi="Times New Roman"/>
-                                    <w:rPrChange w:id="47" w:author="Klasky, Scott A." w:date="2016-02-01T17:21:00Z">
+                                    <w:rPrChange w:id="55" w:author="Klasky, Scott A." w:date="2016-02-01T17:21:00Z">
                                       <w:rPr/>
                                     </w:rPrChange>
                                   </w:rPr>
@@ -4707,7 +4812,7 @@
                                 <w:r>
                                   <w:rPr>
                                     <w:rFonts w:ascii="Times New Roman" w:hAnsi="Times New Roman"/>
-                                    <w:rPrChange w:id="48" w:author="Klasky, Scott A." w:date="2016-02-01T17:21:00Z">
+                                    <w:rPrChange w:id="56" w:author="Klasky, Scott A." w:date="2016-02-01T17:21:00Z">
                                       <w:rPr/>
                                     </w:rPrChange>
                                   </w:rPr>
@@ -4717,18 +4822,18 @@
                               <w:r>
                                 <w:rPr>
                                   <w:rFonts w:ascii="Times New Roman" w:hAnsi="Times New Roman"/>
-                                  <w:rPrChange w:id="49" w:author="Klasky, Scott A." w:date="2016-02-01T17:21:00Z">
+                                  <w:rPrChange w:id="57" w:author="Klasky, Scott A." w:date="2016-02-01T17:21:00Z">
                                     <w:rPr/>
                                   </w:rPrChange>
                                 </w:rPr>
                                 <w:fldChar w:fldCharType="separate"/>
                               </w:r>
-                              <w:ins w:id="50" w:author="Klasky, Scott A." w:date="2016-02-01T17:21:00Z">
+                              <w:ins w:id="58" w:author="Klasky, Scott A." w:date="2016-02-01T17:21:00Z">
                                 <w:r>
                                   <w:rPr>
                                     <w:rFonts w:ascii="Times New Roman" w:hAnsi="Times New Roman"/>
                                     <w:noProof/>
-                                    <w:rPrChange w:id="51" w:author="Klasky, Scott A." w:date="2016-02-01T17:21:00Z">
+                                    <w:rPrChange w:id="59" w:author="Klasky, Scott A." w:date="2016-02-01T17:21:00Z">
                                       <w:rPr>
                                         <w:noProof/>
                                       </w:rPr>
@@ -4739,7 +4844,7 @@
                                 <w:r>
                                   <w:rPr>
                                     <w:rFonts w:ascii="Times New Roman" w:hAnsi="Times New Roman"/>
-                                    <w:rPrChange w:id="52" w:author="Klasky, Scott A." w:date="2016-02-01T17:21:00Z">
+                                    <w:rPrChange w:id="60" w:author="Klasky, Scott A." w:date="2016-02-01T17:21:00Z">
                                       <w:rPr/>
                                     </w:rPrChange>
                                   </w:rPr>
@@ -4748,11 +4853,31 @@
                                 <w:r>
                                   <w:rPr>
                                     <w:rFonts w:ascii="Times New Roman" w:hAnsi="Times New Roman"/>
-                                    <w:rPrChange w:id="53" w:author="Klasky, Scott A." w:date="2016-02-01T17:21:00Z">
+                                    <w:rPrChange w:id="61" w:author="Klasky, Scott A." w:date="2016-02-01T17:21:00Z">
                                       <w:rPr/>
                                     </w:rPrChange>
                                   </w:rPr>
-                                  <w:t>. Compression ratio obtained using linear reconstruction for different choices of string lengh s.</w:t>
+                                  <w:t xml:space="preserve">. Compression ratio obtained using linear reconstruction for different choices of string </w:t>
+                                </w:r>
+                                <w:proofErr w:type="spellStart"/>
+                                <w:r>
+                                  <w:rPr>
+                                    <w:rFonts w:ascii="Times New Roman" w:hAnsi="Times New Roman"/>
+                                    <w:rPrChange w:id="62" w:author="Klasky, Scott A." w:date="2016-02-01T17:21:00Z">
+                                      <w:rPr/>
+                                    </w:rPrChange>
+                                  </w:rPr>
+                                  <w:t>lengh</w:t>
+                                </w:r>
+                                <w:proofErr w:type="spellEnd"/>
+                                <w:r>
+                                  <w:rPr>
+                                    <w:rFonts w:ascii="Times New Roman" w:hAnsi="Times New Roman"/>
+                                    <w:rPrChange w:id="63" w:author="Klasky, Scott A." w:date="2016-02-01T17:21:00Z">
+                                      <w:rPr/>
+                                    </w:rPrChange>
+                                  </w:rPr>
+                                  <w:t xml:space="preserve"> s.</w:t>
                                 </w:r>
                               </w:ins>
                             </w:p>
@@ -4785,25 +4910,20 @@
                           <w:rPr>
                             <w:rFonts w:ascii="Times New Roman" w:hAnsi="Times New Roman"/>
                             <w:noProof/>
-                            <w:sz w:val="20"/>
-                            <w:szCs w:val="20"/>
-                            <w:rPrChange w:id="54" w:author="Klasky, Scott A." w:date="2016-02-01T17:21:00Z">
-                              <w:rPr>
-                                <w:rFonts w:ascii="Times New Roman" w:hAnsi="Times New Roman"/>
-                                <w:noProof/>
-                              </w:rPr>
-                            </w:rPrChange>
                           </w:rPr>
-                          <w:pPrChange w:id="55" w:author="Klasky, Scott A." w:date="2016-02-01T17:21:00Z">
+                          <w:pPrChange w:id="64" w:author="Klasky, Scott A." w:date="2016-02-01T17:21:00Z">
                             <w:pPr/>
                           </w:pPrChange>
                         </w:pPr>
-                        <w:ins w:id="56" w:author="Klasky, Scott A." w:date="2016-02-01T17:21:00Z">
+                        <w:ins w:id="65" w:author="Klasky, Scott A." w:date="2016-02-01T17:21:00Z">
                           <w:r>
                             <w:rPr>
                               <w:rFonts w:ascii="Times New Roman" w:hAnsi="Times New Roman"/>
-                              <w:rPrChange w:id="57" w:author="Klasky, Scott A." w:date="2016-02-01T17:21:00Z">
-                                <w:rPr/>
+                              <w:rPrChange w:id="66" w:author="Klasky, Scott A." w:date="2016-02-01T17:21:00Z">
+                                <w:rPr>
+                                  <w:i/>
+                                  <w:iCs/>
+                                </w:rPr>
                               </w:rPrChange>
                             </w:rPr>
                             <w:t xml:space="preserve">Figure </w:t>
@@ -4811,8 +4931,11 @@
                           <w:r>
                             <w:rPr>
                               <w:rFonts w:ascii="Times New Roman" w:hAnsi="Times New Roman"/>
-                              <w:rPrChange w:id="58" w:author="Klasky, Scott A." w:date="2016-02-01T17:21:00Z">
-                                <w:rPr/>
+                              <w:rPrChange w:id="67" w:author="Klasky, Scott A." w:date="2016-02-01T17:21:00Z">
+                                <w:rPr>
+                                  <w:i/>
+                                  <w:iCs/>
+                                </w:rPr>
                               </w:rPrChange>
                             </w:rPr>
                             <w:fldChar w:fldCharType="begin"/>
@@ -4820,8 +4943,11 @@
                           <w:r>
                             <w:rPr>
                               <w:rFonts w:ascii="Times New Roman" w:hAnsi="Times New Roman"/>
-                              <w:rPrChange w:id="59" w:author="Klasky, Scott A." w:date="2016-02-01T17:21:00Z">
-                                <w:rPr/>
+                              <w:rPrChange w:id="68" w:author="Klasky, Scott A." w:date="2016-02-01T17:21:00Z">
+                                <w:rPr>
+                                  <w:i/>
+                                  <w:iCs/>
+                                </w:rPr>
                               </w:rPrChange>
                             </w:rPr>
                             <w:instrText xml:space="preserve"> SEQ Figure \* ARABIC </w:instrText>
@@ -4830,19 +4956,24 @@
                         <w:r>
                           <w:rPr>
                             <w:rFonts w:ascii="Times New Roman" w:hAnsi="Times New Roman"/>
-                            <w:rPrChange w:id="60" w:author="Klasky, Scott A." w:date="2016-02-01T17:21:00Z">
-                              <w:rPr/>
+                            <w:rPrChange w:id="69" w:author="Klasky, Scott A." w:date="2016-02-01T17:21:00Z">
+                              <w:rPr>
+                                <w:i/>
+                                <w:iCs/>
+                              </w:rPr>
                             </w:rPrChange>
                           </w:rPr>
                           <w:fldChar w:fldCharType="separate"/>
                         </w:r>
-                        <w:ins w:id="61" w:author="Klasky, Scott A." w:date="2016-02-01T17:21:00Z">
+                        <w:ins w:id="70" w:author="Klasky, Scott A." w:date="2016-02-01T17:21:00Z">
                           <w:r>
                             <w:rPr>
                               <w:rFonts w:ascii="Times New Roman" w:hAnsi="Times New Roman"/>
                               <w:noProof/>
-                              <w:rPrChange w:id="62" w:author="Klasky, Scott A." w:date="2016-02-01T17:21:00Z">
+                              <w:rPrChange w:id="71" w:author="Klasky, Scott A." w:date="2016-02-01T17:21:00Z">
                                 <w:rPr>
+                                  <w:i/>
+                                  <w:iCs/>
                                   <w:noProof/>
                                 </w:rPr>
                               </w:rPrChange>
@@ -4852,8 +4983,11 @@
                           <w:r>
                             <w:rPr>
                               <w:rFonts w:ascii="Times New Roman" w:hAnsi="Times New Roman"/>
-                              <w:rPrChange w:id="63" w:author="Klasky, Scott A." w:date="2016-02-01T17:21:00Z">
-                                <w:rPr/>
+                              <w:rPrChange w:id="72" w:author="Klasky, Scott A." w:date="2016-02-01T17:21:00Z">
+                                <w:rPr>
+                                  <w:i/>
+                                  <w:iCs/>
+                                </w:rPr>
                               </w:rPrChange>
                             </w:rPr>
                             <w:fldChar w:fldCharType="end"/>
@@ -4861,11 +4995,40 @@
                           <w:r>
                             <w:rPr>
                               <w:rFonts w:ascii="Times New Roman" w:hAnsi="Times New Roman"/>
-                              <w:rPrChange w:id="64" w:author="Klasky, Scott A." w:date="2016-02-01T17:21:00Z">
-                                <w:rPr/>
+                              <w:rPrChange w:id="73" w:author="Klasky, Scott A." w:date="2016-02-01T17:21:00Z">
+                                <w:rPr>
+                                  <w:i/>
+                                  <w:iCs/>
+                                </w:rPr>
                               </w:rPrChange>
                             </w:rPr>
-                            <w:t>. Compression ratio obtained using linear reconstruction for different choices of string lengh s.</w:t>
+                            <w:t xml:space="preserve">. Compression ratio obtained using linear reconstruction for different choices of string </w:t>
+                          </w:r>
+                          <w:proofErr w:type="spellStart"/>
+                          <w:r>
+                            <w:rPr>
+                              <w:rFonts w:ascii="Times New Roman" w:hAnsi="Times New Roman"/>
+                              <w:rPrChange w:id="74" w:author="Klasky, Scott A." w:date="2016-02-01T17:21:00Z">
+                                <w:rPr>
+                                  <w:i/>
+                                  <w:iCs/>
+                                </w:rPr>
+                              </w:rPrChange>
+                            </w:rPr>
+                            <w:t>lengh</w:t>
+                          </w:r>
+                          <w:proofErr w:type="spellEnd"/>
+                          <w:r>
+                            <w:rPr>
+                              <w:rFonts w:ascii="Times New Roman" w:hAnsi="Times New Roman"/>
+                              <w:rPrChange w:id="75" w:author="Klasky, Scott A." w:date="2016-02-01T17:21:00Z">
+                                <w:rPr>
+                                  <w:i/>
+                                  <w:iCs/>
+                                </w:rPr>
+                              </w:rPrChange>
+                            </w:rPr>
+                            <w:t xml:space="preserve"> s.</w:t>
                           </w:r>
                         </w:ins>
                       </w:p>
@@ -4878,7 +5041,7 @@
           </mc:AlternateContent>
         </w:r>
       </w:ins>
-      <w:ins w:id="65" w:author="Klasky, Scott A." w:date="2016-02-01T17:20:00Z">
+      <w:ins w:id="64" w:author="Klasky, Scott A." w:date="2016-02-01T17:20:00Z">
         <w:r>
           <w:rPr>
             <w:rFonts w:ascii="Times New Roman" w:hAnsi="Times New Roman"/>
@@ -4946,109 +5109,186 @@
         <w:rPr>
           <w:rFonts w:ascii="Times New Roman" w:hAnsi="Times New Roman"/>
           <w:b/>
+          <w:rPrChange w:id="65" w:author="Klasky, Scott A." w:date="2016-02-01T17:19:00Z">
+            <w:rPr/>
+          </w:rPrChange>
+        </w:rPr>
+        <w:t xml:space="preserve">Linear </w:t>
+      </w:r>
+      <w:r>
+        <w:rPr>
+          <w:rFonts w:ascii="Times New Roman" w:hAnsi="Times New Roman"/>
+          <w:b/>
           <w:rPrChange w:id="66" w:author="Klasky, Scott A." w:date="2016-02-01T17:19:00Z">
             <w:rPr/>
           </w:rPrChange>
         </w:rPr>
-        <w:t xml:space="preserve">Linear </w:t>
-      </w:r>
-      <w:del w:id="67" w:author="Klasky, Scott A." w:date="2016-02-01T16:59:00Z">
+        <w:t>Reconstruction</w:t>
+      </w:r>
+      <w:r>
+        <w:rPr>
+          <w:rFonts w:ascii="Times New Roman" w:hAnsi="Times New Roman"/>
+          <w:rPrChange w:id="67" w:author="Klasky, Scott A." w:date="2016-02-01T17:19:00Z">
+            <w:rPr/>
+          </w:rPrChange>
+        </w:rPr>
+        <w:t xml:space="preserve"> is a </w:t>
+      </w:r>
+      <w:del w:id="68" w:author="Klasky, Scott A." w:date="2016-02-02T08:36:00Z">
         <w:r>
           <w:rPr>
             <w:rFonts w:ascii="Times New Roman" w:hAnsi="Times New Roman"/>
-            <w:b/>
-            <w:rPrChange w:id="68" w:author="Klasky, Scott A." w:date="2016-02-01T17:19:00Z">
+            <w:rPrChange w:id="69" w:author="Klasky, Scott A." w:date="2016-02-01T17:19:00Z">
               <w:rPr/>
             </w:rPrChange>
           </w:rPr>
-          <w:delText xml:space="preserve">Auditor </w:delText>
+          <w:delText xml:space="preserve">simple </w:delText>
         </w:r>
       </w:del>
-      <w:ins w:id="69" w:author="Klasky, Scott A." w:date="2016-02-01T16:59:00Z">
+      <w:r>
+        <w:rPr>
+          <w:rFonts w:ascii="Times New Roman" w:hAnsi="Times New Roman"/>
+          <w:rPrChange w:id="70" w:author="Klasky, Scott A." w:date="2016-02-01T17:19:00Z">
+            <w:rPr/>
+          </w:rPrChange>
+        </w:rPr>
+        <w:t xml:space="preserve">“technique” for reducing </w:t>
+      </w:r>
+      <w:r>
+        <w:rPr>
+          <w:rFonts w:ascii="Times New Roman" w:hAnsi="Times New Roman"/>
+        </w:rPr>
+        <w:t xml:space="preserve">data consists of storing every </w:t>
+      </w:r>
+      <w:del w:id="71" w:author="Klasky, Scott A." w:date="2016-02-02T08:36:00Z">
         <w:r>
           <w:rPr>
             <w:rFonts w:ascii="Times New Roman" w:hAnsi="Times New Roman"/>
-            <w:b/>
-            <w:rPrChange w:id="70" w:author="Klasky, Scott A." w:date="2016-02-01T17:19:00Z">
-              <w:rPr/>
+            <w:i/>
+            <w:rPrChange w:id="72" w:author="Klasky, Scott A." w:date="2016-02-02T08:36:00Z">
+              <w:rPr>
+                <w:rFonts w:ascii="Times New Roman" w:hAnsi="Times New Roman"/>
+              </w:rPr>
             </w:rPrChange>
           </w:rPr>
-          <w:t>Reconstruction</w:t>
-        </w:r>
+          <w:delText xml:space="preserve">tenth </w:delText>
+        </w:r>
+      </w:del>
+      <w:ins w:id="73" w:author="Klasky, Scott A." w:date="2016-02-02T08:36:00Z">
         <w:r>
           <w:rPr>
             <w:rFonts w:ascii="Times New Roman" w:hAnsi="Times New Roman"/>
-            <w:rPrChange w:id="71" w:author="Klasky, Scott A." w:date="2016-02-01T17:19:00Z">
-              <w:rPr/>
+            <w:i/>
+            <w:rPrChange w:id="74" w:author="Klasky, Scott A." w:date="2016-02-02T08:36:00Z">
+              <w:rPr>
+                <w:rFonts w:ascii="Times New Roman" w:hAnsi="Times New Roman"/>
+              </w:rPr>
             </w:rPrChange>
           </w:rPr>
-          <w:t xml:space="preserve"> </w:t>
-        </w:r>
-      </w:ins>
-      <w:ins w:id="72" w:author="Klasky, Scott A." w:date="2016-02-01T17:00:00Z">
+          <w:t>s</w:t>
+        </w:r>
         <w:r>
           <w:rPr>
             <w:rFonts w:ascii="Times New Roman" w:hAnsi="Times New Roman"/>
-            <w:rPrChange w:id="73" w:author="Klasky, Scott A." w:date="2016-02-01T17:19:00Z">
-              <w:rPr/>
-            </w:rPrChange>
           </w:rPr>
-          <w:t>is a</w:t>
-        </w:r>
+          <w:t xml:space="preserve"> </w:t>
+        </w:r>
+      </w:ins>
+      <w:r>
+        <w:rPr>
+          <w:rFonts w:ascii="Times New Roman" w:hAnsi="Times New Roman"/>
+        </w:rPr>
+        <w:t>data item and simply ignoring the rest of</w:t>
+      </w:r>
+      <w:r>
+        <w:rPr>
+          <w:rFonts w:ascii="Times New Roman" w:hAnsi="Times New Roman"/>
+        </w:rPr>
+        <w:t xml:space="preserve"> </w:t>
+      </w:r>
+      <w:r>
+        <w:rPr>
+          <w:rFonts w:ascii="Times New Roman" w:hAnsi="Times New Roman"/>
+        </w:rPr>
+        <w:t xml:space="preserve">the data. </w:t>
+      </w:r>
+      <w:del w:id="75" w:author="Klasky, Scott A." w:date="2016-02-02T08:33:00Z">
         <w:r>
           <w:rPr>
             <w:rFonts w:ascii="Times New Roman" w:hAnsi="Times New Roman"/>
-            <w:rPrChange w:id="74" w:author="Klasky, Scott A." w:date="2016-02-01T17:19:00Z">
-              <w:rPr/>
-            </w:rPrChange>
           </w:rPr>
-          <w:t xml:space="preserve"> simple “technique</w:t>
-        </w:r>
+          <w:delText xml:space="preserve">Despite the obvious crudity, </w:delText>
+        </w:r>
+      </w:del>
+      <w:ins w:id="76" w:author="Klasky, Scott A." w:date="2016-02-02T08:33:00Z">
         <w:r>
           <w:rPr>
             <w:rFonts w:ascii="Times New Roman" w:hAnsi="Times New Roman"/>
-            <w:rPrChange w:id="75" w:author="Klasky, Scott A." w:date="2016-02-01T17:19:00Z">
-              <w:rPr/>
-            </w:rPrChange>
           </w:rPr>
-          <w:t xml:space="preserve">” for reducing </w:t>
+          <w:t>T</w:t>
         </w:r>
       </w:ins>
-      <w:r>
-        <w:rPr>
-          <w:rFonts w:ascii="Times New Roman" w:hAnsi="Times New Roman"/>
-        </w:rPr>
-        <w:t xml:space="preserve">data consists of </w:t>
-      </w:r>
-      <w:r>
-        <w:rPr>
-          <w:rFonts w:ascii="Times New Roman" w:hAnsi="Times New Roman"/>
-        </w:rPr>
-        <w:t>storing every tenth data item and simply ignoring the rest of</w:t>
-      </w:r>
-      <w:r>
-        <w:rPr>
-          <w:rFonts w:ascii="Times New Roman" w:hAnsi="Times New Roman"/>
-        </w:rPr>
-        <w:t xml:space="preserve"> </w:t>
-      </w:r>
-      <w:r>
-        <w:rPr>
-          <w:rFonts w:ascii="Times New Roman" w:hAnsi="Times New Roman"/>
-        </w:rPr>
-        <w:t>the data. Despite the obvious crudity, this approach, or</w:t>
-      </w:r>
-      <w:r>
-        <w:rPr>
-          <w:rFonts w:ascii="Times New Roman" w:hAnsi="Times New Roman"/>
-        </w:rPr>
-        <w:t xml:space="preserve"> </w:t>
-      </w:r>
-      <w:r>
-        <w:rPr>
-          <w:rFonts w:ascii="Times New Roman" w:hAnsi="Times New Roman"/>
-        </w:rPr>
-        <w:t>variants thereof are frequently adopted as a simple, but often</w:t>
+      <w:del w:id="77" w:author="Klasky, Scott A." w:date="2016-02-02T08:33:00Z">
+        <w:r>
+          <w:rPr>
+            <w:rFonts w:ascii="Times New Roman" w:hAnsi="Times New Roman"/>
+          </w:rPr>
+          <w:delText>t</w:delText>
+        </w:r>
+      </w:del>
+      <w:r>
+        <w:rPr>
+          <w:rFonts w:ascii="Times New Roman" w:hAnsi="Times New Roman"/>
+        </w:rPr>
+        <w:t>his approach</w:t>
+      </w:r>
+      <w:del w:id="78" w:author="Klasky, Scott A." w:date="2016-02-02T08:36:00Z">
+        <w:r>
+          <w:rPr>
+            <w:rFonts w:ascii="Times New Roman" w:hAnsi="Times New Roman"/>
+          </w:rPr>
+          <w:delText>,</w:delText>
+        </w:r>
+      </w:del>
+      <w:r>
+        <w:rPr>
+          <w:rFonts w:ascii="Times New Roman" w:hAnsi="Times New Roman"/>
+        </w:rPr>
+        <w:t xml:space="preserve"> </w:t>
+      </w:r>
+      <w:del w:id="79" w:author="Klasky, Scott A." w:date="2016-02-02T08:36:00Z">
+        <w:r>
+          <w:rPr>
+            <w:rFonts w:ascii="Times New Roman" w:hAnsi="Times New Roman"/>
+          </w:rPr>
+          <w:delText>or</w:delText>
+        </w:r>
+        <w:r>
+          <w:rPr>
+            <w:rFonts w:ascii="Times New Roman" w:hAnsi="Times New Roman"/>
+          </w:rPr>
+          <w:delText xml:space="preserve"> </w:delText>
+        </w:r>
+        <w:r>
+          <w:rPr>
+            <w:rFonts w:ascii="Times New Roman" w:hAnsi="Times New Roman"/>
+          </w:rPr>
+          <w:delText>variants thereof are</w:delText>
+        </w:r>
+      </w:del>
+      <w:ins w:id="80" w:author="Klasky, Scott A." w:date="2016-02-02T08:36:00Z">
+        <w:r>
+          <w:rPr>
+            <w:rFonts w:ascii="Times New Roman" w:hAnsi="Times New Roman"/>
+          </w:rPr>
+          <w:t>is</w:t>
+        </w:r>
+      </w:ins>
+      <w:r>
+        <w:rPr>
+          <w:rFonts w:ascii="Times New Roman" w:hAnsi="Times New Roman"/>
+        </w:rPr>
+        <w:t xml:space="preserve"> frequently adopted as a simple, but often</w:t>
       </w:r>
       <w:r>
         <w:rPr>
@@ -5096,19 +5336,81 @@
         <w:rPr>
           <w:rFonts w:ascii="Times New Roman" w:hAnsi="Times New Roman"/>
         </w:rPr>
-        <w:t>More generally, one can retain every s-th item of data, where s</w:t>
-      </w:r>
-      <w:r>
-        <w:rPr>
-          <w:rFonts w:ascii="Times New Roman" w:hAnsi="Times New Roman"/>
-        </w:rPr>
-        <w:t xml:space="preserve"> </w:t>
-      </w:r>
-      <w:r>
-        <w:rPr>
-          <w:rFonts w:ascii="Times New Roman" w:hAnsi="Times New Roman"/>
-        </w:rPr>
-        <w:t>is a chosen stride length resulting in an s-fold reduction in the</w:t>
+        <w:t xml:space="preserve">More generally, one can retain every </w:t>
+      </w:r>
+      <w:r>
+        <w:rPr>
+          <w:rFonts w:ascii="Times New Roman" w:hAnsi="Times New Roman"/>
+          <w:i/>
+          <w:rPrChange w:id="81" w:author="Klasky, Scott A." w:date="2016-02-02T08:34:00Z">
+            <w:rPr>
+              <w:rFonts w:ascii="Times New Roman" w:hAnsi="Times New Roman"/>
+            </w:rPr>
+          </w:rPrChange>
+        </w:rPr>
+        <w:t>s</w:t>
+      </w:r>
+      <w:r>
+        <w:rPr>
+          <w:rFonts w:ascii="Times New Roman" w:hAnsi="Times New Roman"/>
+        </w:rPr>
+        <w:t>-</w:t>
+      </w:r>
+      <w:proofErr w:type="spellStart"/>
+      <w:r>
+        <w:rPr>
+          <w:rFonts w:ascii="Times New Roman" w:hAnsi="Times New Roman"/>
+        </w:rPr>
+        <w:t>th</w:t>
+      </w:r>
+      <w:proofErr w:type="spellEnd"/>
+      <w:r>
+        <w:rPr>
+          <w:rFonts w:ascii="Times New Roman" w:hAnsi="Times New Roman"/>
+        </w:rPr>
+        <w:t xml:space="preserve"> item of data, where</w:t>
+      </w:r>
+      <w:r>
+        <w:rPr>
+          <w:rFonts w:ascii="Times New Roman" w:hAnsi="Times New Roman"/>
+          <w:i/>
+          <w:rPrChange w:id="82" w:author="Klasky, Scott A." w:date="2016-02-02T08:34:00Z">
+            <w:rPr>
+              <w:rFonts w:ascii="Times New Roman" w:hAnsi="Times New Roman"/>
+            </w:rPr>
+          </w:rPrChange>
+        </w:rPr>
+        <w:t xml:space="preserve"> s</w:t>
+      </w:r>
+      <w:r>
+        <w:rPr>
+          <w:rFonts w:ascii="Times New Roman" w:hAnsi="Times New Roman"/>
+        </w:rPr>
+        <w:t xml:space="preserve"> </w:t>
+      </w:r>
+      <w:r>
+        <w:rPr>
+          <w:rFonts w:ascii="Times New Roman" w:hAnsi="Times New Roman"/>
+        </w:rPr>
+        <w:t>is a chosen stride length resulting in an</w:t>
+      </w:r>
+      <w:r>
+        <w:rPr>
+          <w:rFonts w:ascii="Times New Roman" w:hAnsi="Times New Roman"/>
+          <w:i/>
+          <w:rPrChange w:id="83" w:author="Klasky, Scott A." w:date="2016-02-02T08:34:00Z">
+            <w:rPr>
+              <w:rFonts w:ascii="Times New Roman" w:hAnsi="Times New Roman"/>
+            </w:rPr>
+          </w:rPrChange>
+        </w:rPr>
+        <w:t xml:space="preserve"> s</w:t>
+      </w:r>
+      <w:r>
+        <w:rPr>
+          <w:rFonts w:ascii="Times New Roman" w:hAnsi="Times New Roman"/>
+        </w:rPr>
+        <w:t>-fold reduction in the</w:t>
       </w:r>
       <w:r>
         <w:rPr>
@@ -5132,7 +5434,21 @@
         <w:rPr>
           <w:rFonts w:ascii="Times New Roman" w:hAnsi="Times New Roman"/>
         </w:rPr>
-        <w:t>procedures are their lossy nature and lack of a sound</w:t>
+        <w:t xml:space="preserve">procedures are their </w:t>
+      </w:r>
+      <w:proofErr w:type="spellStart"/>
+      <w:r>
+        <w:rPr>
+          <w:rFonts w:ascii="Times New Roman" w:hAnsi="Times New Roman"/>
+        </w:rPr>
+        <w:t>lossy</w:t>
+      </w:r>
+      <w:proofErr w:type="spellEnd"/>
+      <w:r>
+        <w:rPr>
+          <w:rFonts w:ascii="Times New Roman" w:hAnsi="Times New Roman"/>
+        </w:rPr>
+        <w:t xml:space="preserve"> nature and lack of a sound</w:t>
       </w:r>
       <w:r>
         <w:rPr>
@@ -5156,8 +5472,38 @@
         <w:rPr>
           <w:rFonts w:ascii="Times New Roman" w:hAnsi="Times New Roman"/>
         </w:rPr>
-        <w:t>In order to address the lossy nature, we propose to use the</w:t>
-      </w:r>
+        <w:t xml:space="preserve">In order to address the </w:t>
+      </w:r>
+      <w:proofErr w:type="spellStart"/>
+      <w:r>
+        <w:rPr>
+          <w:rFonts w:ascii="Times New Roman" w:hAnsi="Times New Roman"/>
+        </w:rPr>
+        <w:t>lossy</w:t>
+      </w:r>
+      <w:proofErr w:type="spellEnd"/>
+      <w:r>
+        <w:rPr>
+          <w:rFonts w:ascii="Times New Roman" w:hAnsi="Times New Roman"/>
+        </w:rPr>
+        <w:t xml:space="preserve"> nature, we </w:t>
+      </w:r>
+      <w:del w:id="84" w:author="Klasky, Scott A." w:date="2016-02-02T08:34:00Z">
+        <w:r>
+          <w:rPr>
+            <w:rFonts w:ascii="Times New Roman" w:hAnsi="Times New Roman"/>
+          </w:rPr>
+          <w:delText>propose to use the</w:delText>
+        </w:r>
+      </w:del>
+      <w:ins w:id="85" w:author="Klasky, Scott A." w:date="2016-02-02T08:34:00Z">
+        <w:r>
+          <w:rPr>
+            <w:rFonts w:ascii="Times New Roman" w:hAnsi="Times New Roman"/>
+          </w:rPr>
+          <w:t>are using the</w:t>
+        </w:r>
+      </w:ins>
       <w:r>
         <w:rPr>
           <w:rFonts w:ascii="Times New Roman" w:hAnsi="Times New Roman"/>
@@ -5228,19 +5574,7 @@
         <w:rPr>
           <w:rFonts w:ascii="Times New Roman" w:hAnsi="Times New Roman"/>
         </w:rPr>
-        <w:t>amenable to compression using, for instance, a standard</w:t>
-      </w:r>
-      <w:r>
-        <w:rPr>
-          <w:rFonts w:ascii="Times New Roman" w:hAnsi="Times New Roman"/>
-        </w:rPr>
-        <w:t xml:space="preserve"> </w:t>
-      </w:r>
-      <w:r>
-        <w:rPr>
-          <w:rFonts w:ascii="Times New Roman" w:hAnsi="Times New Roman"/>
-        </w:rPr>
-        <w:t>arithmetic encoder. The resulting procedure then becomes</w:t>
+        <w:t>amenable to compression using, for instance, a standard arithmetic encoder. The resulting procedure then becomes</w:t>
       </w:r>
       <w:r>
         <w:rPr>
@@ -5265,6 +5599,126 @@
           <w:rFonts w:ascii="Times New Roman" w:hAnsi="Times New Roman"/>
         </w:rPr>
         <w:t xml:space="preserve">identifying the stored values at the adjacent strides </w:t>
+      </w:r>
+      <w:r>
+        <w:rPr>
+          <w:rFonts w:ascii="Times New Roman" w:hAnsi="Times New Roman"/>
+          <w:iCs/>
+          <w:rPrChange w:id="86" w:author="Klasky, Scott A." w:date="2016-02-02T08:35:00Z">
+            <w:rPr>
+              <w:rFonts w:ascii="Times New Roman" w:hAnsi="Times New Roman"/>
+              <w:i/>
+              <w:iCs/>
+            </w:rPr>
+          </w:rPrChange>
+        </w:rPr>
+        <w:t>s</w:t>
+      </w:r>
+      <w:r>
+        <w:rPr>
+          <w:rFonts w:ascii="Times New Roman" w:hAnsi="Times New Roman"/>
+        </w:rPr>
+        <w:t>,</w:t>
+      </w:r>
+      <w:r>
+        <w:rPr>
+          <w:rFonts w:ascii="Times New Roman" w:hAnsi="Times New Roman"/>
+        </w:rPr>
+        <w:t xml:space="preserve"> </w:t>
+      </w:r>
+      <w:r>
+        <w:rPr>
+          <w:rFonts w:ascii="Times New Roman" w:hAnsi="Times New Roman"/>
+        </w:rPr>
+        <w:t>performing linear interpolation to obtain a predicted value,</w:t>
+      </w:r>
+      <w:r>
+        <w:rPr>
+          <w:rFonts w:ascii="Times New Roman" w:hAnsi="Times New Roman"/>
+        </w:rPr>
+        <w:t xml:space="preserve"> </w:t>
+      </w:r>
+      <w:r>
+        <w:rPr>
+          <w:rFonts w:ascii="Times New Roman" w:hAnsi="Times New Roman"/>
+        </w:rPr>
+        <w:t>using the predicted value as key to access the delta correction</w:t>
+      </w:r>
+      <w:r>
+        <w:rPr>
+          <w:rFonts w:ascii="Times New Roman" w:hAnsi="Times New Roman"/>
+        </w:rPr>
+        <w:t xml:space="preserve"> </w:t>
+      </w:r>
+      <w:r>
+        <w:rPr>
+          <w:rFonts w:ascii="Times New Roman" w:hAnsi="Times New Roman"/>
+        </w:rPr>
+        <w:t>from the arithmetic encoder, and finally, summing the</w:t>
+      </w:r>
+      <w:r>
+        <w:rPr>
+          <w:rFonts w:ascii="Times New Roman" w:hAnsi="Times New Roman"/>
+        </w:rPr>
+        <w:t xml:space="preserve"> </w:t>
+      </w:r>
+      <w:r>
+        <w:rPr>
+          <w:rFonts w:ascii="Times New Roman" w:hAnsi="Times New Roman"/>
+        </w:rPr>
+        <w:t>predicted and delta corrector to obtain the original data item.</w:t>
+      </w:r>
+      <w:r>
+        <w:rPr>
+          <w:rFonts w:ascii="Times New Roman" w:hAnsi="Times New Roman"/>
+        </w:rPr>
+        <w:t xml:space="preserve"> </w:t>
+      </w:r>
+    </w:p>
+    <w:p>
+      <w:pPr>
+        <w:rPr>
+          <w:rFonts w:ascii="Times New Roman" w:hAnsi="Times New Roman"/>
+        </w:rPr>
+      </w:pPr>
+    </w:p>
+    <w:p>
+      <w:pPr>
+        <w:rPr>
+          <w:rFonts w:ascii="Times New Roman" w:hAnsi="Times New Roman"/>
+          <w:b/>
+        </w:rPr>
+      </w:pPr>
+      <w:r>
+        <w:rPr>
+          <w:rFonts w:ascii="Times New Roman" w:hAnsi="Times New Roman"/>
+        </w:rPr>
+        <w:lastRenderedPageBreak/>
+        <w:t>The resulting procedure can be surprisingly effective.</w:t>
+      </w:r>
+      <w:r>
+        <w:rPr>
+          <w:rFonts w:ascii="Times New Roman" w:hAnsi="Times New Roman"/>
+        </w:rPr>
+        <w:t xml:space="preserve"> </w:t>
+      </w:r>
+      <w:r>
+        <w:rPr>
+          <w:rFonts w:ascii="Times New Roman" w:hAnsi="Times New Roman"/>
+        </w:rPr>
+        <w:t>Figure 1 shows the results obtained for varying choices of</w:t>
+      </w:r>
+      <w:r>
+        <w:rPr>
+          <w:rFonts w:ascii="Times New Roman" w:hAnsi="Times New Roman"/>
+        </w:rPr>
+        <w:t xml:space="preserve"> </w:t>
+      </w:r>
+      <w:r>
+        <w:rPr>
+          <w:rFonts w:ascii="Times New Roman" w:hAnsi="Times New Roman"/>
+        </w:rPr>
+        <w:t xml:space="preserve">stride length </w:t>
       </w:r>
       <w:r>
         <w:rPr>
@@ -5272,66 +5726,184 @@
           <w:i/>
           <w:iCs/>
         </w:rPr>
-        <w:t>s</w:t>
-      </w:r>
-      <w:r>
-        <w:rPr>
-          <w:rFonts w:ascii="Times New Roman" w:hAnsi="Times New Roman"/>
-        </w:rPr>
-        <w:t>,</w:t>
-      </w:r>
-      <w:r>
-        <w:rPr>
-          <w:rFonts w:ascii="Times New Roman" w:hAnsi="Times New Roman"/>
-        </w:rPr>
-        <w:t xml:space="preserve"> </w:t>
-      </w:r>
-      <w:r>
-        <w:rPr>
-          <w:rFonts w:ascii="Times New Roman" w:hAnsi="Times New Roman"/>
-        </w:rPr>
-        <w:t>performing linear interpolation to obtain a predicted value,</w:t>
-      </w:r>
-      <w:r>
-        <w:rPr>
-          <w:rFonts w:ascii="Times New Roman" w:hAnsi="Times New Roman"/>
-        </w:rPr>
-        <w:t xml:space="preserve"> </w:t>
-      </w:r>
-      <w:r>
-        <w:rPr>
-          <w:rFonts w:ascii="Times New Roman" w:hAnsi="Times New Roman"/>
-        </w:rPr>
-        <w:lastRenderedPageBreak/>
-        <w:t>using the predicted value as key to access the delta correction</w:t>
-      </w:r>
-      <w:r>
-        <w:rPr>
-          <w:rFonts w:ascii="Times New Roman" w:hAnsi="Times New Roman"/>
-        </w:rPr>
-        <w:t xml:space="preserve"> </w:t>
-      </w:r>
-      <w:r>
-        <w:rPr>
-          <w:rFonts w:ascii="Times New Roman" w:hAnsi="Times New Roman"/>
-        </w:rPr>
-        <w:t>from the arithmetic encoder, and finally, summing the</w:t>
-      </w:r>
-      <w:r>
-        <w:rPr>
-          <w:rFonts w:ascii="Times New Roman" w:hAnsi="Times New Roman"/>
-        </w:rPr>
-        <w:t xml:space="preserve"> </w:t>
-      </w:r>
-      <w:r>
-        <w:rPr>
-          <w:rFonts w:ascii="Times New Roman" w:hAnsi="Times New Roman"/>
-        </w:rPr>
-        <w:t>predicted and delta corrector to obtain the original data item.</w:t>
-      </w:r>
-      <w:r>
-        <w:rPr>
-          <w:rFonts w:ascii="Times New Roman" w:hAnsi="Times New Roman"/>
+        <w:t xml:space="preserve">s </w:t>
+      </w:r>
+      <w:r>
+        <w:rPr>
+          <w:rFonts w:ascii="Times New Roman" w:hAnsi="Times New Roman"/>
+        </w:rPr>
+        <w:t>for the storage of data sampled from the</w:t>
+      </w:r>
+      <w:r>
+        <w:rPr>
+          <w:rFonts w:ascii="Times New Roman" w:hAnsi="Times New Roman"/>
+        </w:rPr>
+        <w:t xml:space="preserve"> </w:t>
+      </w:r>
+      <w:r>
+        <w:rPr>
+          <w:rFonts w:ascii="Times New Roman" w:hAnsi="Times New Roman"/>
+        </w:rPr>
+        <w:t xml:space="preserve">function </w:t>
+      </w:r>
+      <w:r>
+        <w:rPr>
+          <w:rFonts w:ascii="Times New Roman" w:hAnsi="Times New Roman"/>
+          <w:i/>
+          <w:iCs/>
+        </w:rPr>
+        <w:t xml:space="preserve">sin(x) </w:t>
+      </w:r>
+      <w:proofErr w:type="spellStart"/>
+      <w:r>
+        <w:rPr>
+          <w:rFonts w:ascii="Times New Roman" w:hAnsi="Times New Roman"/>
+          <w:i/>
+          <w:iCs/>
+        </w:rPr>
+        <w:t>exp</w:t>
+      </w:r>
+      <w:proofErr w:type="spellEnd"/>
+      <w:r>
+        <w:rPr>
+          <w:rFonts w:ascii="Times New Roman" w:hAnsi="Times New Roman"/>
+          <w:i/>
+          <w:iCs/>
+        </w:rPr>
+        <w:t xml:space="preserve">(20x), 0&lt;x&lt;1 </w:t>
+      </w:r>
+      <w:r>
+        <w:rPr>
+          <w:rFonts w:ascii="Times New Roman" w:hAnsi="Times New Roman"/>
+        </w:rPr>
+        <w:t>at uniformly spaced points.</w:t>
+      </w:r>
+      <w:r>
+        <w:rPr>
+          <w:rFonts w:ascii="Times New Roman" w:hAnsi="Times New Roman"/>
+        </w:rPr>
+        <w:t xml:space="preserve"> </w:t>
+      </w:r>
+      <w:r>
+        <w:rPr>
+          <w:rFonts w:ascii="Times New Roman" w:hAnsi="Times New Roman"/>
+        </w:rPr>
+        <w:t>The compression ratio is computed by comparing the number</w:t>
+      </w:r>
+      <w:r>
+        <w:rPr>
+          <w:rFonts w:ascii="Times New Roman" w:hAnsi="Times New Roman"/>
+        </w:rPr>
+        <w:t xml:space="preserve"> </w:t>
+      </w:r>
+      <w:r>
+        <w:rPr>
+          <w:rFonts w:ascii="Times New Roman" w:hAnsi="Times New Roman"/>
+        </w:rPr>
+        <w:t>of bits that would be required to store the original, full data set</w:t>
+      </w:r>
+      <w:r>
+        <w:rPr>
+          <w:rFonts w:ascii="Times New Roman" w:hAnsi="Times New Roman"/>
+        </w:rPr>
+        <w:t xml:space="preserve"> </w:t>
+      </w:r>
+      <w:r>
+        <w:rPr>
+          <w:rFonts w:ascii="Times New Roman" w:hAnsi="Times New Roman"/>
+        </w:rPr>
+        <w:t>with the number of bits required to store the compressed data</w:t>
+      </w:r>
+      <w:r>
+        <w:rPr>
+          <w:rFonts w:ascii="Times New Roman" w:hAnsi="Times New Roman"/>
+        </w:rPr>
+        <w:t xml:space="preserve"> </w:t>
+      </w:r>
+      <w:r>
+        <w:rPr>
+          <w:rFonts w:ascii="Times New Roman" w:hAnsi="Times New Roman"/>
+        </w:rPr>
+        <w:t>set including the costs (and overhead) associated with the</w:t>
+      </w:r>
+      <w:r>
+        <w:rPr>
+          <w:rFonts w:ascii="Times New Roman" w:hAnsi="Times New Roman"/>
+        </w:rPr>
+        <w:t xml:space="preserve"> </w:t>
+      </w:r>
+      <w:r>
+        <w:rPr>
+          <w:rFonts w:ascii="Times New Roman" w:hAnsi="Times New Roman"/>
+        </w:rPr>
+        <w:t>arithmetic encoder. Remarkably, the optimal choice for the</w:t>
+      </w:r>
+      <w:r>
+        <w:rPr>
+          <w:rFonts w:ascii="Times New Roman" w:hAnsi="Times New Roman"/>
+        </w:rPr>
+        <w:t xml:space="preserve"> </w:t>
+      </w:r>
+      <w:r>
+        <w:rPr>
+          <w:rFonts w:ascii="Times New Roman" w:hAnsi="Times New Roman"/>
+        </w:rPr>
+        <w:t xml:space="preserve">stride s is considerably larger than the choice </w:t>
+      </w:r>
+      <w:r>
+        <w:rPr>
+          <w:rFonts w:ascii="Times New Roman" w:hAnsi="Times New Roman"/>
+          <w:i/>
+          <w:iCs/>
+        </w:rPr>
+        <w:t xml:space="preserve">s=10 </w:t>
+      </w:r>
+      <w:r>
+        <w:rPr>
+          <w:rFonts w:ascii="Times New Roman" w:hAnsi="Times New Roman"/>
+        </w:rPr>
+        <w:t>often used</w:t>
+      </w:r>
+      <w:r>
+        <w:rPr>
+          <w:rFonts w:ascii="Times New Roman" w:hAnsi="Times New Roman"/>
+        </w:rPr>
+        <w:t xml:space="preserve"> </w:t>
+      </w:r>
+      <w:r>
+        <w:rPr>
+          <w:rFonts w:ascii="Times New Roman" w:hAnsi="Times New Roman"/>
+        </w:rPr>
+        <w:t>in practice despite the fact that the underlying data has a</w:t>
+      </w:r>
+      <w:r>
+        <w:rPr>
+          <w:rFonts w:ascii="Times New Roman" w:hAnsi="Times New Roman"/>
+        </w:rPr>
+        <w:t xml:space="preserve"> </w:t>
+      </w:r>
+      <w:r>
+        <w:rPr>
+          <w:rFonts w:ascii="Times New Roman" w:hAnsi="Times New Roman"/>
+        </w:rPr>
+        <w:t xml:space="preserve">variation of several orders of magnitude across the </w:t>
+      </w:r>
+      <w:r>
+        <w:rPr>
+          <w:rFonts w:ascii="Times New Roman" w:hAnsi="Times New Roman"/>
+        </w:rPr>
+        <w:t>sampling</w:t>
+      </w:r>
+      <w:r>
+        <w:rPr>
+          <w:rFonts w:ascii="Times New Roman" w:hAnsi="Times New Roman"/>
+        </w:rPr>
+        <w:t xml:space="preserve"> range.</w:t>
+      </w:r>
+      <w:r>
+        <w:rPr>
+          <w:rFonts w:ascii="Times New Roman" w:hAnsi="Times New Roman"/>
+          <w:color w:val="692B9E"/>
         </w:rPr>
         <w:t xml:space="preserve"> </w:t>
       </w:r>
@@ -5340,493 +5912,322 @@
       <w:pPr>
         <w:rPr>
           <w:rFonts w:ascii="Times New Roman" w:hAnsi="Times New Roman"/>
-        </w:rPr>
-      </w:pPr>
+          <w:b/>
+        </w:rPr>
+      </w:pPr>
+      <w:r>
+        <w:rPr>
+          <w:rFonts w:ascii="Times New Roman" w:hAnsi="Times New Roman"/>
+          <w:b/>
+        </w:rPr>
+        <w:t>Application Aware Auditor</w:t>
+      </w:r>
+      <w:r>
+        <w:rPr>
+          <w:rFonts w:ascii="Times New Roman" w:hAnsi="Times New Roman"/>
+          <w:b/>
+        </w:rPr>
+        <w:t xml:space="preserve"> </w:t>
+      </w:r>
+      <w:r>
+        <w:rPr>
+          <w:rFonts w:ascii="Times New Roman" w:hAnsi="Times New Roman"/>
+          <w:lang w:eastAsia="x-none"/>
+        </w:rPr>
+        <w:t>contains a class of techniques which have more domain knowledge than the generic techniques described above. In our example</w:t>
+      </w:r>
+      <w:ins w:id="87" w:author="Klasky, Scott A." w:date="2016-02-02T08:37:00Z">
+        <w:r>
+          <w:rPr>
+            <w:rFonts w:ascii="Times New Roman" w:hAnsi="Times New Roman"/>
+            <w:lang w:eastAsia="x-none"/>
+          </w:rPr>
+          <w:t>,</w:t>
+        </w:r>
+      </w:ins>
+      <w:r>
+        <w:rPr>
+          <w:rFonts w:ascii="Times New Roman" w:hAnsi="Times New Roman"/>
+          <w:lang w:eastAsia="x-none"/>
+        </w:rPr>
+        <w:t xml:space="preserve"> </w:t>
+      </w:r>
+      <w:del w:id="88" w:author="Klasky, Scott A." w:date="2016-02-02T08:38:00Z">
+        <w:r>
+          <w:rPr>
+            <w:rFonts w:ascii="Times New Roman" w:hAnsi="Times New Roman"/>
+            <w:lang w:eastAsia="x-none"/>
+          </w:rPr>
+          <w:delText xml:space="preserve">the </w:delText>
+        </w:r>
+      </w:del>
+      <w:r>
+        <w:rPr>
+          <w:rFonts w:ascii="Times New Roman" w:hAnsi="Times New Roman"/>
+          <w:lang w:eastAsia="x-none"/>
+        </w:rPr>
+        <w:t xml:space="preserve">physicist’s </w:t>
+      </w:r>
+      <w:del w:id="89" w:author="Klasky, Scott A." w:date="2016-02-02T08:38:00Z">
+        <w:r>
+          <w:rPr>
+            <w:rFonts w:ascii="Times New Roman" w:hAnsi="Times New Roman"/>
+            <w:lang w:eastAsia="x-none"/>
+          </w:rPr>
+          <w:delText xml:space="preserve">knowledge </w:delText>
+        </w:r>
+      </w:del>
+      <w:r>
+        <w:rPr>
+          <w:rFonts w:ascii="Times New Roman" w:hAnsi="Times New Roman"/>
+          <w:lang w:eastAsia="x-none"/>
+        </w:rPr>
+        <w:t>understands that the particle distribution closely follows a Maxwellian distribution</w:t>
+      </w:r>
+      <w:r>
+        <w:rPr>
+          <w:rFonts w:ascii="Times New Roman" w:hAnsi="Times New Roman"/>
+          <w:lang w:eastAsia="x-none"/>
+        </w:rPr>
+        <w:fldChar w:fldCharType="begin"/>
+      </w:r>
+      <w:r>
+        <w:rPr>
+          <w:rFonts w:ascii="Times New Roman" w:hAnsi="Times New Roman"/>
+          <w:lang w:eastAsia="x-none"/>
+        </w:rPr>
+        <w:instrText xml:space="preserve"> REF _Ref441650270 \r \h </w:instrText>
+      </w:r>
+      <w:r>
+        <w:rPr>
+          <w:rFonts w:ascii="Times New Roman" w:hAnsi="Times New Roman"/>
+          <w:lang w:eastAsia="x-none"/>
+        </w:rPr>
+        <w:instrText xml:space="preserve"> \* MERGEFORMAT </w:instrText>
+      </w:r>
+      <w:r>
+        <w:rPr>
+          <w:rFonts w:ascii="Times New Roman" w:hAnsi="Times New Roman"/>
+          <w:lang w:eastAsia="x-none"/>
+        </w:rPr>
+      </w:r>
+      <w:r>
+        <w:rPr>
+          <w:rFonts w:ascii="Times New Roman" w:hAnsi="Times New Roman"/>
+          <w:lang w:eastAsia="x-none"/>
+        </w:rPr>
+        <w:fldChar w:fldCharType="separate"/>
+      </w:r>
+      <w:r>
+        <w:rPr>
+          <w:rFonts w:ascii="Times New Roman" w:hAnsi="Times New Roman"/>
+          <w:lang w:eastAsia="x-none"/>
+        </w:rPr>
+        <w:t>[7]</w:t>
+      </w:r>
+      <w:r>
+        <w:rPr>
+          <w:rFonts w:ascii="Times New Roman" w:hAnsi="Times New Roman"/>
+          <w:lang w:eastAsia="x-none"/>
+        </w:rPr>
+        <w:fldChar w:fldCharType="end"/>
+      </w:r>
+      <w:r>
+        <w:rPr>
+          <w:rFonts w:ascii="Times New Roman" w:hAnsi="Times New Roman"/>
+          <w:lang w:eastAsia="x-none"/>
+        </w:rPr>
+        <w:t>. By using methods borrowed from perturbation theory</w:t>
+      </w:r>
+      <w:r>
+        <w:rPr>
+          <w:rFonts w:ascii="Times New Roman" w:hAnsi="Times New Roman"/>
+          <w:lang w:eastAsia="x-none"/>
+        </w:rPr>
+        <w:fldChar w:fldCharType="begin"/>
+      </w:r>
+      <w:r>
+        <w:rPr>
+          <w:rFonts w:ascii="Times New Roman" w:hAnsi="Times New Roman"/>
+          <w:lang w:eastAsia="x-none"/>
+        </w:rPr>
+        <w:instrText xml:space="preserve"> REF _Ref441650484 \r \h </w:instrText>
+      </w:r>
+      <w:r>
+        <w:rPr>
+          <w:rFonts w:ascii="Times New Roman" w:hAnsi="Times New Roman"/>
+          <w:lang w:eastAsia="x-none"/>
+        </w:rPr>
+      </w:r>
+      <w:r>
+        <w:rPr>
+          <w:rFonts w:ascii="Times New Roman" w:hAnsi="Times New Roman"/>
+          <w:lang w:eastAsia="x-none"/>
+        </w:rPr>
+        <w:fldChar w:fldCharType="separate"/>
+      </w:r>
+      <w:r>
+        <w:rPr>
+          <w:rFonts w:ascii="Times New Roman" w:hAnsi="Times New Roman"/>
+          <w:lang w:eastAsia="x-none"/>
+        </w:rPr>
+        <w:t>[8]</w:t>
+      </w:r>
+      <w:r>
+        <w:rPr>
+          <w:rFonts w:ascii="Times New Roman" w:hAnsi="Times New Roman"/>
+          <w:lang w:eastAsia="x-none"/>
+        </w:rPr>
+        <w:fldChar w:fldCharType="end"/>
+      </w:r>
+      <w:r>
+        <w:rPr>
+          <w:rFonts w:ascii="Times New Roman" w:hAnsi="Times New Roman"/>
+          <w:lang w:eastAsia="x-none"/>
+        </w:rPr>
+        <w:t xml:space="preserve"> we can remove the background Maxwellian distribution, and then store only the reduced non-Maxwellian piece of the distribution function, which has a much smaller dynamic range. In our example we applied this technique using a two dimensional histogram of the particles in velocity space, and were able to get a dramatic reduction of the data to be saved using this </w:t>
+      </w:r>
+      <w:proofErr w:type="spellStart"/>
+      <w:r>
+        <w:rPr>
+          <w:rFonts w:ascii="Times New Roman" w:hAnsi="Times New Roman"/>
+          <w:lang w:eastAsia="x-none"/>
+        </w:rPr>
+        <w:t>lossy</w:t>
+      </w:r>
+      <w:proofErr w:type="spellEnd"/>
+      <w:r>
+        <w:rPr>
+          <w:rFonts w:ascii="Times New Roman" w:hAnsi="Times New Roman"/>
+          <w:lang w:eastAsia="x-none"/>
+        </w:rPr>
+        <w:t xml:space="preserve"> technique. This technique can be further combined with our other refactoring techniques to further reduce the potential storage cost of the information.</w:t>
+      </w:r>
     </w:p>
     <w:p>
       <w:pPr>
-        <w:rPr>
-          <w:rFonts w:ascii="Times New Roman" w:hAnsi="Times New Roman"/>
-          <w:b/>
-        </w:rPr>
-      </w:pPr>
-      <w:r>
-        <w:rPr>
-          <w:rFonts w:ascii="Times New Roman" w:hAnsi="Times New Roman"/>
-        </w:rPr>
-        <w:t>The resulting procedure can be surprisingly effective.</w:t>
-      </w:r>
-      <w:r>
-        <w:rPr>
-          <w:rFonts w:ascii="Times New Roman" w:hAnsi="Times New Roman"/>
-        </w:rPr>
-        <w:t xml:space="preserve"> </w:t>
-      </w:r>
-      <w:r>
-        <w:rPr>
-          <w:rFonts w:ascii="Times New Roman" w:hAnsi="Times New Roman"/>
-        </w:rPr>
-        <w:t>Figure 1 shows the results obtained for varying choices of</w:t>
-      </w:r>
-      <w:r>
-        <w:rPr>
-          <w:rFonts w:ascii="Times New Roman" w:hAnsi="Times New Roman"/>
-        </w:rPr>
-        <w:t xml:space="preserve"> </w:t>
-      </w:r>
-      <w:r>
-        <w:rPr>
-          <w:rFonts w:ascii="Times New Roman" w:hAnsi="Times New Roman"/>
-        </w:rPr>
-        <w:t xml:space="preserve">stride length </w:t>
-      </w:r>
-      <w:r>
-        <w:rPr>
-          <w:rFonts w:ascii="Times New Roman" w:hAnsi="Times New Roman"/>
-          <w:i/>
-          <w:iCs/>
-        </w:rPr>
-        <w:t xml:space="preserve">s </w:t>
-      </w:r>
-      <w:r>
-        <w:rPr>
-          <w:rFonts w:ascii="Times New Roman" w:hAnsi="Times New Roman"/>
-        </w:rPr>
-        <w:t>for the storage of data sampled from the</w:t>
-      </w:r>
-      <w:r>
-        <w:rPr>
-          <w:rFonts w:ascii="Times New Roman" w:hAnsi="Times New Roman"/>
-        </w:rPr>
-        <w:t xml:space="preserve"> </w:t>
-      </w:r>
-      <w:r>
-        <w:rPr>
-          <w:rFonts w:ascii="Times New Roman" w:hAnsi="Times New Roman"/>
-        </w:rPr>
-        <w:t xml:space="preserve">function </w:t>
-      </w:r>
-      <w:r>
-        <w:rPr>
-          <w:rFonts w:ascii="Times New Roman" w:hAnsi="Times New Roman"/>
-          <w:i/>
-          <w:iCs/>
-        </w:rPr>
-        <w:t xml:space="preserve">sin(x) exp(20x), 0&lt;x&lt;1 </w:t>
-      </w:r>
-      <w:r>
-        <w:rPr>
-          <w:rFonts w:ascii="Times New Roman" w:hAnsi="Times New Roman"/>
-        </w:rPr>
-        <w:t>at uniformly spaced points.</w:t>
-      </w:r>
-      <w:r>
-        <w:rPr>
-          <w:rFonts w:ascii="Times New Roman" w:hAnsi="Times New Roman"/>
-        </w:rPr>
-        <w:t xml:space="preserve"> </w:t>
-      </w:r>
-      <w:r>
-        <w:rPr>
-          <w:rFonts w:ascii="Times New Roman" w:hAnsi="Times New Roman"/>
-        </w:rPr>
-        <w:t>The compression ratio is computed by comparing the number</w:t>
-      </w:r>
-      <w:r>
-        <w:rPr>
-          <w:rFonts w:ascii="Times New Roman" w:hAnsi="Times New Roman"/>
-        </w:rPr>
-        <w:t xml:space="preserve"> </w:t>
-      </w:r>
-      <w:r>
-        <w:rPr>
-          <w:rFonts w:ascii="Times New Roman" w:hAnsi="Times New Roman"/>
-        </w:rPr>
-        <w:t>of bits that would be required to store the original, full data set</w:t>
-      </w:r>
-      <w:r>
-        <w:rPr>
-          <w:rFonts w:ascii="Times New Roman" w:hAnsi="Times New Roman"/>
-        </w:rPr>
-        <w:t xml:space="preserve"> </w:t>
-      </w:r>
-      <w:r>
-        <w:rPr>
-          <w:rFonts w:ascii="Times New Roman" w:hAnsi="Times New Roman"/>
-        </w:rPr>
-        <w:t>with the number of bits required to store the compressed data</w:t>
-      </w:r>
-      <w:r>
-        <w:rPr>
-          <w:rFonts w:ascii="Times New Roman" w:hAnsi="Times New Roman"/>
-        </w:rPr>
-        <w:t xml:space="preserve"> </w:t>
-      </w:r>
-      <w:r>
-        <w:rPr>
-          <w:rFonts w:ascii="Times New Roman" w:hAnsi="Times New Roman"/>
-        </w:rPr>
-        <w:t>set including the costs (and overhead) associated with the</w:t>
-      </w:r>
-      <w:r>
-        <w:rPr>
-          <w:rFonts w:ascii="Times New Roman" w:hAnsi="Times New Roman"/>
-        </w:rPr>
-        <w:t xml:space="preserve"> </w:t>
-      </w:r>
-      <w:r>
-        <w:rPr>
-          <w:rFonts w:ascii="Times New Roman" w:hAnsi="Times New Roman"/>
-        </w:rPr>
-        <w:t>arithmetic encoder. Remarkably, the optimal choice for the</w:t>
-      </w:r>
-      <w:r>
-        <w:rPr>
-          <w:rFonts w:ascii="Times New Roman" w:hAnsi="Times New Roman"/>
-        </w:rPr>
-        <w:t xml:space="preserve"> </w:t>
-      </w:r>
-      <w:r>
-        <w:rPr>
-          <w:rFonts w:ascii="Times New Roman" w:hAnsi="Times New Roman"/>
-        </w:rPr>
-        <w:t xml:space="preserve">stride s is considerably larger than the choice </w:t>
-      </w:r>
-      <w:r>
-        <w:rPr>
-          <w:rFonts w:ascii="Times New Roman" w:hAnsi="Times New Roman"/>
-          <w:i/>
-          <w:iCs/>
-        </w:rPr>
-        <w:t xml:space="preserve">s=10 </w:t>
-      </w:r>
-      <w:r>
-        <w:rPr>
-          <w:rFonts w:ascii="Times New Roman" w:hAnsi="Times New Roman"/>
-        </w:rPr>
-        <w:t>often used</w:t>
-      </w:r>
-      <w:r>
-        <w:rPr>
-          <w:rFonts w:ascii="Times New Roman" w:hAnsi="Times New Roman"/>
-        </w:rPr>
-        <w:t xml:space="preserve"> </w:t>
-      </w:r>
-      <w:r>
-        <w:rPr>
-          <w:rFonts w:ascii="Times New Roman" w:hAnsi="Times New Roman"/>
-        </w:rPr>
-        <w:t>in practice despite the fact that the underlying data has a</w:t>
-      </w:r>
-      <w:r>
-        <w:rPr>
-          <w:rFonts w:ascii="Times New Roman" w:hAnsi="Times New Roman"/>
-        </w:rPr>
-        <w:t xml:space="preserve"> </w:t>
-      </w:r>
-      <w:r>
-        <w:rPr>
-          <w:rFonts w:ascii="Times New Roman" w:hAnsi="Times New Roman"/>
-        </w:rPr>
-        <w:t>variation of several orders of</w:t>
-      </w:r>
-      <w:r>
-        <w:rPr>
-          <w:rFonts w:ascii="Times New Roman" w:hAnsi="Times New Roman"/>
-        </w:rPr>
-        <w:t xml:space="preserve"> magnitude across the </w:t>
-      </w:r>
-      <w:r>
-        <w:rPr>
-          <w:rFonts w:ascii="Times New Roman" w:hAnsi="Times New Roman"/>
-        </w:rPr>
-        <w:t>sampling</w:t>
-      </w:r>
-      <w:r>
-        <w:rPr>
-          <w:rFonts w:ascii="Times New Roman" w:hAnsi="Times New Roman"/>
-        </w:rPr>
-        <w:t xml:space="preserve"> </w:t>
-      </w:r>
-      <w:r>
-        <w:rPr>
-          <w:rFonts w:ascii="Times New Roman" w:hAnsi="Times New Roman"/>
-        </w:rPr>
-        <w:t>range.</w:t>
-      </w:r>
-      <w:r>
-        <w:rPr>
-          <w:rFonts w:ascii="Times New Roman" w:hAnsi="Times New Roman"/>
-          <w:color w:val="692B9E"/>
-        </w:rPr>
-        <w:t xml:space="preserve"> </w:t>
+        <w:pStyle w:val="Heading1"/>
+      </w:pPr>
+      <w:r>
+        <w:t xml:space="preserve">Refactoring challenges </w:t>
       </w:r>
     </w:p>
     <w:p>
-      <w:pPr>
-        <w:rPr>
-          <w:rFonts w:ascii="Times New Roman" w:hAnsi="Times New Roman"/>
+      <w:r>
+        <w:t>Refactoring large volumes of data is a challenging computing problem with three broad challenges.</w:t>
+      </w:r>
+      <w:r>
+        <w:t xml:space="preserve"> </w:t>
+      </w:r>
+      <w:r>
+        <w:rPr>
           <w:b/>
         </w:rPr>
-        <w:pPrChange w:id="76" w:author="Klasky, Scott A." w:date="2016-02-01T17:19:00Z">
-          <w:pPr/>
-        </w:pPrChange>
-      </w:pPr>
-      <w:r>
-        <w:rPr>
-          <w:rFonts w:ascii="Times New Roman" w:hAnsi="Times New Roman"/>
+        <w:t xml:space="preserve">1) </w:t>
+      </w:r>
+      <w:r>
+        <w:t xml:space="preserve">Large volumes of data need to be refactored </w:t>
+      </w:r>
+      <w:r>
+        <w:t xml:space="preserve">with </w:t>
+      </w:r>
+      <w:r>
+        <w:rPr>
+          <w:i/>
+        </w:rPr>
+        <w:t>minimal impact</w:t>
+      </w:r>
+      <w:r>
+        <w:t xml:space="preserve"> on the </w:t>
+      </w:r>
+      <w:r>
+        <w:rPr>
+          <w:i/>
+        </w:rPr>
+        <w:t>application</w:t>
+      </w:r>
+      <w:r>
+        <w:t xml:space="preserve"> and the computational </w:t>
+      </w:r>
+      <w:r>
+        <w:rPr>
+          <w:i/>
+        </w:rPr>
+        <w:t>resources</w:t>
+      </w:r>
+      <w:r>
+        <w:t xml:space="preserve">. </w:t>
+      </w:r>
+      <w:r>
+        <w:rPr>
           <w:b/>
         </w:rPr>
-        <w:t>Application Aware Auditor</w:t>
-      </w:r>
-      <w:r>
-        <w:rPr>
-          <w:rFonts w:ascii="Times New Roman" w:hAnsi="Times New Roman"/>
+        <w:t>2)</w:t>
+      </w:r>
+      <w:r>
+        <w:t xml:space="preserve"> </w:t>
+      </w:r>
+      <w:r>
+        <w:t xml:space="preserve">The refactored data has to be created in a manner consistent with the </w:t>
+      </w:r>
+      <w:r>
+        <w:rPr>
+          <w:i/>
+        </w:rPr>
+        <w:t>access patterns of the data consumer.</w:t>
+      </w:r>
+      <w:r>
+        <w:t xml:space="preserve"> This requires predicting the common access patterns for data sets, identifying the most likely patterns and then correctly selecting the appropriate refactoring code path.</w:t>
+      </w:r>
+      <w:r>
+        <w:t xml:space="preserve"> </w:t>
+      </w:r>
+      <w:r>
+        <w:rPr>
           <w:b/>
         </w:rPr>
-        <w:t xml:space="preserve"> </w:t>
-      </w:r>
-      <w:r>
-        <w:rPr>
-          <w:rFonts w:ascii="Times New Roman" w:hAnsi="Times New Roman"/>
-          <w:lang w:eastAsia="x-none"/>
-        </w:rPr>
-        <w:t>contains a class of techniques which have more domain knowledge than the generic techniques described above. In our example the physicist’s knowledge understands that the particle distribution closely follows a Maxwellian distribution</w:t>
-      </w:r>
-      <w:r>
-        <w:rPr>
-          <w:rFonts w:ascii="Times New Roman" w:hAnsi="Times New Roman"/>
-          <w:lang w:eastAsia="x-none"/>
-        </w:rPr>
-        <w:fldChar w:fldCharType="begin"/>
-      </w:r>
-      <w:r>
-        <w:rPr>
-          <w:rFonts w:ascii="Times New Roman" w:hAnsi="Times New Roman"/>
-          <w:lang w:eastAsia="x-none"/>
-        </w:rPr>
-        <w:instrText xml:space="preserve"> REF _Ref441650270 \r \h </w:instrText>
-      </w:r>
-      <w:r>
-        <w:rPr>
-          <w:rFonts w:ascii="Times New Roman" w:hAnsi="Times New Roman"/>
-          <w:lang w:eastAsia="x-none"/>
-        </w:rPr>
-      </w:r>
-      <w:r>
-        <w:rPr>
-          <w:rFonts w:ascii="Times New Roman" w:hAnsi="Times New Roman"/>
-          <w:lang w:eastAsia="x-none"/>
-        </w:rPr>
-        <w:instrText xml:space="preserve"> \* MERGEFORMAT </w:instrText>
-      </w:r>
-      <w:r>
-        <w:rPr>
-          <w:rFonts w:ascii="Times New Roman" w:hAnsi="Times New Roman"/>
-          <w:lang w:eastAsia="x-none"/>
-        </w:rPr>
-        <w:fldChar w:fldCharType="separate"/>
-      </w:r>
-      <w:r>
-        <w:rPr>
-          <w:rFonts w:ascii="Times New Roman" w:hAnsi="Times New Roman"/>
-          <w:lang w:eastAsia="x-none"/>
-        </w:rPr>
-        <w:t>[7]</w:t>
-      </w:r>
-      <w:r>
-        <w:rPr>
-          <w:rFonts w:ascii="Times New Roman" w:hAnsi="Times New Roman"/>
-          <w:lang w:eastAsia="x-none"/>
-        </w:rPr>
-        <w:fldChar w:fldCharType="end"/>
-      </w:r>
-      <w:r>
-        <w:rPr>
-          <w:rFonts w:ascii="Times New Roman" w:hAnsi="Times New Roman"/>
-          <w:lang w:eastAsia="x-none"/>
-        </w:rPr>
-        <w:t>. By using methods borrowed from perturbation theory</w:t>
-      </w:r>
-      <w:r>
-        <w:rPr>
-          <w:rFonts w:ascii="Times New Roman" w:hAnsi="Times New Roman"/>
-          <w:lang w:eastAsia="x-none"/>
-        </w:rPr>
-        <w:fldChar w:fldCharType="begin"/>
-      </w:r>
-      <w:r>
-        <w:rPr>
-          <w:rFonts w:ascii="Times New Roman" w:hAnsi="Times New Roman"/>
-          <w:lang w:eastAsia="x-none"/>
-        </w:rPr>
-        <w:instrText xml:space="preserve"> REF _Ref441650484 \r \h </w:instrText>
-      </w:r>
-      <w:r>
-        <w:rPr>
-          <w:rFonts w:ascii="Times New Roman" w:hAnsi="Times New Roman"/>
-          <w:lang w:eastAsia="x-none"/>
-        </w:rPr>
-      </w:r>
-      <w:r>
-        <w:rPr>
-          <w:rFonts w:ascii="Times New Roman" w:hAnsi="Times New Roman"/>
-          <w:lang w:eastAsia="x-none"/>
-        </w:rPr>
-        <w:fldChar w:fldCharType="separate"/>
-      </w:r>
-      <w:r>
-        <w:rPr>
-          <w:rFonts w:ascii="Times New Roman" w:hAnsi="Times New Roman"/>
-          <w:lang w:eastAsia="x-none"/>
-        </w:rPr>
-        <w:t>[8]</w:t>
-      </w:r>
-      <w:r>
-        <w:rPr>
-          <w:rFonts w:ascii="Times New Roman" w:hAnsi="Times New Roman"/>
-          <w:lang w:eastAsia="x-none"/>
-        </w:rPr>
-        <w:fldChar w:fldCharType="end"/>
-      </w:r>
-      <w:r>
-        <w:rPr>
-          <w:rFonts w:ascii="Times New Roman" w:hAnsi="Times New Roman"/>
-          <w:lang w:eastAsia="x-none"/>
-        </w:rPr>
-        <w:t xml:space="preserve"> we can remove the background Maxwellian distribution, and then store only the reduced non-Maxwellian piece of the distribution function, which has a much smaller dynamic range. In our example we applied this technique using a two dimensional histogram of the particles in velocity space, and were able to get a dramatic reduction of the data to be saved using this lossy technique. This technique can be further combined with our other refactoring techniques to further reduce the potential storage cost of the information.</w:t>
+        <w:t>3)</w:t>
+      </w:r>
+      <w:r>
+        <w:t xml:space="preserve"> </w:t>
+      </w:r>
+      <w:r>
+        <w:t xml:space="preserve">The abstraction through which data is viewed by the user needs to be </w:t>
+      </w:r>
+      <w:r>
+        <w:rPr>
+          <w:i/>
+        </w:rPr>
+        <w:t>consistent in the presence of changing refactoring techniques</w:t>
+      </w:r>
+      <w:r>
+        <w:t xml:space="preserve"> (in order to minimize the cognitive burden on the user), while providing sufficient transparency to enable both user and system to optimize metrics such as data layout, data </w:t>
+      </w:r>
+      <w:r>
+        <w:t>accuracy</w:t>
+      </w:r>
+      <w:r>
+        <w:t xml:space="preserve"> and predictable performance.</w:t>
+      </w:r>
+      <w:r>
+        <w:t xml:space="preserve"> Next we</w:t>
+      </w:r>
+      <w:r>
+        <w:t xml:space="preserve"> describe these broad areas in detail and elaborate our approach for addressing these key challenges. </w:t>
       </w:r>
     </w:p>
     <w:p>
       <w:pPr>
         <w:rPr>
-          <w:rFonts w:ascii="Times New Roman" w:hAnsi="Times New Roman"/>
-        </w:rPr>
-        <w:pPrChange w:id="77" w:author="Klasky, Scott A." w:date="2016-02-01T17:19:00Z">
-          <w:pPr>
-            <w:pStyle w:val="Heading1"/>
-          </w:pPr>
-        </w:pPrChange>
-      </w:pPr>
-      <w:r>
-        <w:rPr>
-          <w:rFonts w:ascii="Times New Roman" w:hAnsi="Times New Roman"/>
-        </w:rPr>
-        <w:t xml:space="preserve">Refactoring challenges </w:t>
-      </w:r>
-    </w:p>
-    <w:p>
-      <w:pPr>
-        <w:pPrChange w:id="78" w:author="Klasky, Scott A." w:date="2016-02-01T17:19:00Z">
-          <w:pPr/>
-        </w:pPrChange>
-      </w:pPr>
-      <w:r>
-        <w:t>Refactoring large volumes of data is a challenging computing problem with three broad challenges.</w:t>
-      </w:r>
-      <w:r>
-        <w:t xml:space="preserve"> </w:t>
-      </w:r>
-      <w:r>
-        <w:rPr>
+          <w:del w:id="90" w:author="Klasky, Scott A." w:date="2016-02-02T08:38:00Z"/>
           <w:b/>
-        </w:rPr>
-        <w:t xml:space="preserve">1) </w:t>
-      </w:r>
-      <w:r>
-        <w:t xml:space="preserve">Large volumes of data need to be refactored </w:t>
-      </w:r>
-      <w:r>
-        <w:t xml:space="preserve">with </w:t>
-      </w:r>
-      <w:r>
-        <w:rPr>
-          <w:i/>
-        </w:rPr>
-        <w:t>minimal impact</w:t>
-      </w:r>
-      <w:r>
-        <w:t xml:space="preserve"> on the </w:t>
-      </w:r>
-      <w:r>
-        <w:rPr>
-          <w:i/>
-        </w:rPr>
-        <w:t>application</w:t>
-      </w:r>
-      <w:r>
-        <w:t xml:space="preserve"> and the computational </w:t>
-      </w:r>
-      <w:r>
-        <w:rPr>
-          <w:i/>
-        </w:rPr>
-        <w:t>resources</w:t>
-      </w:r>
-      <w:r>
-        <w:t xml:space="preserve">. </w:t>
-      </w:r>
-      <w:r>
-        <w:rPr>
-          <w:b/>
-        </w:rPr>
-        <w:t>2)</w:t>
-      </w:r>
-      <w:r>
-        <w:t xml:space="preserve"> </w:t>
-      </w:r>
-      <w:r>
-        <w:t xml:space="preserve">The refactored data has to be created in a manner consistent with the </w:t>
-      </w:r>
-      <w:r>
-        <w:rPr>
-          <w:i/>
-        </w:rPr>
-        <w:t>access patterns of the data consumer.</w:t>
-      </w:r>
-      <w:r>
-        <w:t xml:space="preserve"> This requires predicting the common access patterns for data sets, identifying the most likely patterns and then correctly selecting the appropriate refactoring code path.</w:t>
-      </w:r>
-      <w:r>
-        <w:t xml:space="preserve"> </w:t>
-      </w:r>
-      <w:r>
-        <w:rPr>
-          <w:b/>
-        </w:rPr>
-        <w:t>3)</w:t>
-      </w:r>
-      <w:r>
-        <w:t xml:space="preserve"> </w:t>
-      </w:r>
-      <w:r>
-        <w:t xml:space="preserve">The abstraction through which data is viewed by the user needs to be </w:t>
-      </w:r>
-      <w:r>
-        <w:rPr>
-          <w:i/>
-        </w:rPr>
-        <w:t>consistent in the presence of changing refactoring techniques</w:t>
-      </w:r>
-      <w:r>
-        <w:t xml:space="preserve"> (in order to minimize the cognitive burden on the user), while providing sufficient transparency to enable both user and system to optimize metrics such as data layout, data </w:t>
-      </w:r>
-      <w:r>
-        <w:t>accuracy</w:t>
-      </w:r>
-      <w:r>
-        <w:t xml:space="preserve"> and predictable performance.</w:t>
-      </w:r>
-      <w:r>
-        <w:t xml:space="preserve"> Next we</w:t>
-      </w:r>
-      <w:r>
-        <w:t xml:space="preserve"> describe these broad areas in detail and elaborate our approach for addressing these key challenges. </w:t>
-      </w:r>
-    </w:p>
-    <w:p>
-      <w:pPr>
-        <w:pPrChange w:id="79" w:author="Klasky, Scott A." w:date="2016-02-01T17:19:00Z">
+          <w:rPrChange w:id="91" w:author="Klasky, Scott A." w:date="2016-02-02T08:38:00Z">
+            <w:rPr>
+              <w:del w:id="92" w:author="Klasky, Scott A." w:date="2016-02-02T08:38:00Z"/>
+            </w:rPr>
+          </w:rPrChange>
+        </w:rPr>
+        <w:pPrChange w:id="93" w:author="Klasky, Scott A." w:date="2016-02-01T17:19:00Z">
           <w:pPr>
             <w:pStyle w:val="Heading2"/>
             <w:numPr>
@@ -5836,60 +6237,307 @@
           </w:pPr>
         </w:pPrChange>
       </w:pPr>
-      <w:bookmarkStart w:id="80" w:name="resource-utilization"/>
-      <w:bookmarkEnd w:id="80"/>
-      <w:r>
+      <w:bookmarkStart w:id="94" w:name="resource-utilization"/>
+      <w:bookmarkEnd w:id="94"/>
+      <w:r>
+        <w:rPr>
+          <w:b/>
+          <w:rPrChange w:id="95" w:author="Klasky, Scott A." w:date="2016-02-02T08:38:00Z">
+            <w:rPr>
+              <w:i w:val="0"/>
+              <w:iCs w:val="0"/>
+            </w:rPr>
+          </w:rPrChange>
+        </w:rPr>
         <w:t>Resource Utilization</w:t>
       </w:r>
+      <w:ins w:id="96" w:author="Klasky, Scott A." w:date="2016-02-02T08:38:00Z">
+        <w:r>
+          <w:t xml:space="preserve">. </w:t>
+        </w:r>
+      </w:ins>
     </w:p>
     <w:p>
-      <w:pPr>
-        <w:pPrChange w:id="81" w:author="Klasky, Scott A." w:date="2016-02-01T17:19:00Z">
-          <w:pPr/>
-        </w:pPrChange>
-      </w:pPr>
-      <w:r>
-        <w:t xml:space="preserve">The generation of large volumes of data, such as those described earlier, is a costly and resource intensive apparatus. Additional work required by data refactoring can only be justified if the benefits outweigh the costs, and if the overall impact on the performance of the data pipeline is positive. Thus, any additional task to refactor, reorganize or compress data will need to account positively for the consumption of resources. In particular, there are three resources that are critical to scientific </w:t>
-      </w:r>
-      <w:r>
-        <w:lastRenderedPageBreak/>
-        <w:t>big data pipelines, on board system memory (RAM), additional time on the processor (CPU), and bandwidth consumed for data movement (network and disk).</w:t>
-      </w:r>
+      <w:r>
+        <w:t xml:space="preserve">The generation of large volumes of data, </w:t>
+      </w:r>
+      <w:del w:id="97" w:author="Klasky, Scott A." w:date="2016-02-02T08:38:00Z">
+        <w:r>
+          <w:delText xml:space="preserve">such as those described earlier, </w:delText>
+        </w:r>
+      </w:del>
+      <w:r>
+        <w:t>is a costly and resource intensive apparatus. Additional work required by data refactoring can only be justified if the benefits outweigh the costs, and if the overall impact on the performance of the data pipeline is positive. Thus, any additional task to refactor, reorganize or compress data will need to account positively for the consumption of resources. In particular, there are three resources that are critical to scientific big data pipelines, on board system memory</w:t>
+      </w:r>
+      <w:del w:id="98" w:author="Klasky, Scott A." w:date="2016-02-02T08:39:00Z">
+        <w:r>
+          <w:delText xml:space="preserve"> (RAM)</w:delText>
+        </w:r>
+      </w:del>
+      <w:r>
+        <w:t>, additional time on the processo</w:t>
+      </w:r>
+      <w:ins w:id="99" w:author="Klasky, Scott A." w:date="2016-02-02T08:39:00Z">
+        <w:r>
+          <w:t>r</w:t>
+        </w:r>
+      </w:ins>
+      <w:del w:id="100" w:author="Klasky, Scott A." w:date="2016-02-02T08:39:00Z">
+        <w:r>
+          <w:delText>r (CPU)</w:delText>
+        </w:r>
+      </w:del>
+      <w:r>
+        <w:t>, and bandwidth consumed for data movement</w:t>
+      </w:r>
+      <w:del w:id="101" w:author="Klasky, Scott A." w:date="2016-02-02T08:39:00Z">
+        <w:r>
+          <w:delText xml:space="preserve"> (network and disk).</w:delText>
+        </w:r>
+      </w:del>
+      <w:ins w:id="102" w:author="Klasky, Scott A." w:date="2016-02-02T08:39:00Z">
+        <w:r>
+          <w:t>.</w:t>
+        </w:r>
+      </w:ins>
     </w:p>
     <w:p>
-      <w:pPr>
-        <w:pPrChange w:id="82" w:author="Klasky, Scott A." w:date="2016-02-01T17:19:00Z">
-          <w:pPr/>
-        </w:pPrChange>
-      </w:pPr>
-      <w:r>
-        <w:t>Let’s</w:t>
-      </w:r>
-      <w:r>
-        <w:t xml:space="preserve"> consider memory as the first constraint. Data refactoring requires maintaining an original baseline state in memory, while generating the pieces to represent the refactored state.</w:t>
-      </w:r>
-      <w:r>
-        <w:t xml:space="preserve"> </w:t>
-      </w:r>
-      <w:r>
-        <w:t xml:space="preserve">In the precision based refactoring technique, for example, the original data is kept in memory while tiered precision arrays are generated. </w:t>
+      <w:del w:id="103" w:author="Klasky, Scott A." w:date="2016-02-02T08:40:00Z">
+        <w:r>
+          <w:delText>Let’s</w:delText>
+        </w:r>
+        <w:r>
+          <w:delText xml:space="preserve"> </w:delText>
+        </w:r>
+      </w:del>
+      <w:ins w:id="104" w:author="Klasky, Scott A." w:date="2016-02-02T08:40:00Z">
+        <w:r>
+          <w:t xml:space="preserve">If we </w:t>
+        </w:r>
+      </w:ins>
+      <w:r>
+        <w:t>consider memory as the first constraint</w:t>
+      </w:r>
+      <w:ins w:id="105" w:author="Klasky, Scott A." w:date="2016-02-02T08:40:00Z">
+        <w:r>
+          <w:t>,</w:t>
+        </w:r>
+      </w:ins>
+      <w:del w:id="106" w:author="Klasky, Scott A." w:date="2016-02-02T08:40:00Z">
+        <w:r>
+          <w:delText>.</w:delText>
+        </w:r>
+      </w:del>
+      <w:r>
+        <w:t xml:space="preserve"> </w:t>
+      </w:r>
+      <w:ins w:id="107" w:author="Klasky, Scott A." w:date="2016-02-02T08:40:00Z">
+        <w:r>
+          <w:t>d</w:t>
+        </w:r>
+      </w:ins>
+      <w:del w:id="108" w:author="Klasky, Scott A." w:date="2016-02-02T08:40:00Z">
+        <w:r>
+          <w:delText>D</w:delText>
+        </w:r>
+      </w:del>
+      <w:r>
+        <w:t>ata refactoring requires maintaining an original baseline state in memory, while generating the pieces to represent the refactored state.</w:t>
+      </w:r>
+      <w:r>
+        <w:t xml:space="preserve"> </w:t>
+      </w:r>
+      <w:r>
+        <w:t xml:space="preserve">In </w:t>
+      </w:r>
+      <w:r>
+        <w:lastRenderedPageBreak/>
+        <w:t>the precision based refactoring technique</w:t>
+      </w:r>
+      <w:ins w:id="109" w:author="Klasky, Scott A." w:date="2016-02-02T08:41:00Z">
+        <w:r>
+          <w:t xml:space="preserve">, </w:t>
+        </w:r>
+      </w:ins>
+      <w:del w:id="110" w:author="Klasky, Scott A." w:date="2016-02-02T08:40:00Z">
+        <w:r>
+          <w:delText xml:space="preserve">, for example, </w:delText>
+        </w:r>
+      </w:del>
+      <w:r>
+        <w:t xml:space="preserve">the original data is kept in memory while tiered precision arrays are generated. </w:t>
       </w:r>
       <w:r>
         <w:t>This requires that we double the memory requirement, and i</w:t>
       </w:r>
       <w:r>
-        <w:t xml:space="preserve">n some, very memory constrained, use cases this might render the refactoring an unviable approach. We are currently researching methods to refactor data streams by utilizing temporary windows over a stream of data. This windowed approach will limit the additional memory overhead, but will incur a performance penalty when outputting data. Going forward we will evaluate the performance </w:t>
-      </w:r>
-      <w:r>
-        <w:t>impact</w:t>
-      </w:r>
-      <w:r>
-        <w:t xml:space="preserve"> of this approach, as well as study the optimal window sizes for the different refactoring techniques we have described earlier.</w:t>
+        <w:t>n some, very memory constrained</w:t>
+      </w:r>
+      <w:del w:id="111" w:author="Klasky, Scott A." w:date="2016-02-02T08:41:00Z">
+        <w:r>
+          <w:delText>,</w:delText>
+        </w:r>
+      </w:del>
+      <w:r>
+        <w:t xml:space="preserve"> use cases</w:t>
+      </w:r>
+      <w:ins w:id="112" w:author="Klasky, Scott A." w:date="2016-02-02T08:41:00Z">
+        <w:r>
+          <w:t>,</w:t>
+        </w:r>
+      </w:ins>
+      <w:r>
+        <w:t xml:space="preserve"> this might render the refactoring an unviable approach. </w:t>
+      </w:r>
+      <w:ins w:id="113" w:author="Klasky, Scott A." w:date="2016-02-02T08:41:00Z">
+        <w:r>
+          <w:t>To overcome this obstacle, w</w:t>
+        </w:r>
+      </w:ins>
+      <w:del w:id="114" w:author="Klasky, Scott A." w:date="2016-02-02T08:41:00Z">
+        <w:r>
+          <w:delText>W</w:delText>
+        </w:r>
+      </w:del>
+      <w:r>
+        <w:t xml:space="preserve">e </w:t>
+      </w:r>
+      <w:ins w:id="115" w:author="Klasky, Scott A." w:date="2016-02-02T08:41:00Z">
+        <w:r>
+          <w:t>have developed a</w:t>
+        </w:r>
+      </w:ins>
+      <w:del w:id="116" w:author="Klasky, Scott A." w:date="2016-02-02T08:41:00Z">
+        <w:r>
+          <w:delText>are currently researching</w:delText>
+        </w:r>
+      </w:del>
+      <w:r>
+        <w:t xml:space="preserve"> method</w:t>
+      </w:r>
+      <w:del w:id="117" w:author="Klasky, Scott A." w:date="2016-02-02T08:41:00Z">
+        <w:r>
+          <w:delText>s</w:delText>
+        </w:r>
+      </w:del>
+      <w:r>
+        <w:t xml:space="preserve"> to refactor data streams by utilizing temporary windows over a stream of data. This windowed approach </w:t>
+      </w:r>
+      <w:del w:id="118" w:author="Klasky, Scott A." w:date="2016-02-02T08:42:00Z">
+        <w:r>
+          <w:delText xml:space="preserve">will </w:delText>
+        </w:r>
+      </w:del>
+      <w:r>
+        <w:t>limit</w:t>
+      </w:r>
+      <w:ins w:id="119" w:author="Klasky, Scott A." w:date="2016-02-02T08:42:00Z">
+        <w:r>
+          <w:t>s</w:t>
+        </w:r>
+      </w:ins>
+      <w:r>
+        <w:t xml:space="preserve"> the additional memory overhead, but</w:t>
+      </w:r>
+      <w:del w:id="120" w:author="Klasky, Scott A." w:date="2016-02-02T08:42:00Z">
+        <w:r>
+          <w:delText xml:space="preserve"> will</w:delText>
+        </w:r>
+      </w:del>
+      <w:r>
+        <w:t xml:space="preserve"> incur</w:t>
+      </w:r>
+      <w:ins w:id="121" w:author="Klasky, Scott A." w:date="2016-02-02T08:42:00Z">
+        <w:r>
+          <w:t>s</w:t>
+        </w:r>
+      </w:ins>
+      <w:r>
+        <w:t xml:space="preserve"> a performance penalty when outputting data. </w:t>
+      </w:r>
+      <w:ins w:id="122" w:author="Klasky, Scott A." w:date="2016-02-02T08:42:00Z">
+        <w:r>
+          <w:t xml:space="preserve">Thus, we are </w:t>
+        </w:r>
+      </w:ins>
+      <w:del w:id="123" w:author="Klasky, Scott A." w:date="2016-02-02T08:42:00Z">
+        <w:r>
+          <w:delText xml:space="preserve">Going forward we will evaluate the performance </w:delText>
+        </w:r>
+        <w:r>
+          <w:delText>impact</w:delText>
+        </w:r>
+        <w:r>
+          <w:delText xml:space="preserve"> of this approach, as well as s</w:delText>
+        </w:r>
+      </w:del>
+      <w:ins w:id="124" w:author="Klasky, Scott A." w:date="2016-02-02T08:42:00Z">
+        <w:r>
+          <w:t>s</w:t>
+        </w:r>
+      </w:ins>
+      <w:r>
+        <w:t>tudy</w:t>
+      </w:r>
+      <w:ins w:id="125" w:author="Klasky, Scott A." w:date="2016-02-02T08:43:00Z">
+        <w:r>
+          <w:t>ing</w:t>
+        </w:r>
+      </w:ins>
+      <w:r>
+        <w:t xml:space="preserve"> </w:t>
+      </w:r>
+      <w:del w:id="126" w:author="Klasky, Scott A." w:date="2016-02-02T08:43:00Z">
+        <w:r>
+          <w:delText xml:space="preserve">the </w:delText>
+        </w:r>
+      </w:del>
+      <w:r>
+        <w:t>optimal window sizes for the different refactoring techniques we have described earlier.</w:t>
       </w:r>
     </w:p>
     <w:p>
       <w:r>
-        <w:t xml:space="preserve">Similarly, for CPU and bandwidth consumption, the consumed resources will produce a negative impact on the performance of the application. Some of this can be mitigated by utilizing asynchronous methods to compute and move the refactored data. This will require careful management of when the refactoring computation is called, and when data is moved, to minimize the overhead on the application due to resource contention. Here we will extend our past work on contention avoidance for data </w:t>
+        <w:t xml:space="preserve">Similarly, for CPU and bandwidth consumption, the consumed resources will </w:t>
+      </w:r>
+      <w:del w:id="127" w:author="Klasky, Scott A." w:date="2016-02-02T08:43:00Z">
+        <w:r>
+          <w:delText>produce a negative</w:delText>
+        </w:r>
+      </w:del>
+      <w:ins w:id="128" w:author="Klasky, Scott A." w:date="2016-02-02T08:43:00Z">
+        <w:r>
+          <w:t xml:space="preserve">have </w:t>
+        </w:r>
+      </w:ins>
+      <w:ins w:id="129" w:author="Klasky, Scott A." w:date="2016-02-02T08:45:00Z">
+        <w:r>
+          <w:t>an</w:t>
+        </w:r>
+      </w:ins>
+      <w:r>
+        <w:t xml:space="preserve"> impact on the performance of the application. Some of this can be mitigated by utilizing asynchronous methods to compute and move the refactored data. This will require careful management of when the refactoring computation is called, and when data is moved, to minimize the overhead on the application due to resource contention. Here we </w:t>
+      </w:r>
+      <w:del w:id="130" w:author="Klasky, Scott A." w:date="2016-02-02T08:43:00Z">
+        <w:r>
+          <w:delText xml:space="preserve">will </w:delText>
+        </w:r>
+      </w:del>
+      <w:ins w:id="131" w:author="Klasky, Scott A." w:date="2016-02-02T08:43:00Z">
+        <w:r>
+          <w:t xml:space="preserve">are </w:t>
+        </w:r>
+      </w:ins>
+      <w:r>
+        <w:t>extend</w:t>
+      </w:r>
+      <w:ins w:id="132" w:author="Klasky, Scott A." w:date="2016-02-02T08:43:00Z">
+        <w:r>
+          <w:t>ing</w:t>
+        </w:r>
+      </w:ins>
+      <w:r>
+        <w:t xml:space="preserve"> our past work on contention avoidance for data </w:t>
       </w:r>
       <w:r>
         <w:t>movement and</w:t>
@@ -5898,7 +6546,29 @@
         <w:t xml:space="preserve"> resource </w:t>
       </w:r>
       <w:r>
-        <w:t>sharing.</w:t>
+        <w:t>sharing</w:t>
+      </w:r>
+      <w:ins w:id="133" w:author="Klasky, Scott A." w:date="2016-02-02T08:45:00Z">
+        <w:r>
+          <w:fldChar w:fldCharType="begin"/>
+        </w:r>
+        <w:r>
+          <w:instrText xml:space="preserve"> REF _Ref442166077 \r \h </w:instrText>
+        </w:r>
+      </w:ins>
+      <w:r>
+        <w:fldChar w:fldCharType="separate"/>
+      </w:r>
+      <w:ins w:id="134" w:author="Klasky, Scott A." w:date="2016-02-02T08:45:00Z">
+        <w:r>
+          <w:t>[10]</w:t>
+        </w:r>
+        <w:r>
+          <w:fldChar w:fldCharType="end"/>
+        </w:r>
+      </w:ins>
+      <w:r>
+        <w:t>.</w:t>
       </w:r>
     </w:p>
     <w:p>
@@ -5909,15 +6579,30 @@
           <w:numId w:val="10"/>
         </w:numPr>
       </w:pPr>
-      <w:bookmarkStart w:id="83" w:name="refactoring-selection"/>
-      <w:bookmarkEnd w:id="83"/>
+      <w:bookmarkStart w:id="135" w:name="refactoring-selection"/>
+      <w:bookmarkEnd w:id="135"/>
       <w:r>
         <w:t>Refactoring Selection</w:t>
       </w:r>
     </w:p>
     <w:p>
-      <w:r>
-        <w:t>As described earlier, there exist multiple techniques to refactor data that provide a varying set of tradeoffs between data output and access times, storage utilization, and accuracy of results. The selection of the refactoring technique becomes particularly challenging due to two factors. First, the requirements from the users evolve over periods of time, as the importance and utility of data change. Secondly, refactoring techniques can be used in combination, in any non-specific order.</w:t>
+      <w:del w:id="136" w:author="Klasky, Scott A." w:date="2016-02-02T08:46:00Z">
+        <w:r>
+          <w:delText xml:space="preserve">As described earlier, </w:delText>
+        </w:r>
+      </w:del>
+      <w:ins w:id="137" w:author="Klasky, Scott A." w:date="2016-02-02T08:46:00Z">
+        <w:r>
+          <w:t>T</w:t>
+        </w:r>
+      </w:ins>
+      <w:del w:id="138" w:author="Klasky, Scott A." w:date="2016-02-02T08:46:00Z">
+        <w:r>
+          <w:delText>t</w:delText>
+        </w:r>
+      </w:del>
+      <w:r>
+        <w:t>here exist multiple techniques to refactor data that provide a varying set of tradeoffs between data output and access times, storage utilization, and accuracy of results. The selection of the refactoring technique becomes particularly challenging due to two factors. First, the requirements from the users evolve over periods of time, as the importance and utility of data change. Secondly, refactoring techniques can be used in combination, in any non-specific order.</w:t>
       </w:r>
     </w:p>
     <w:p>
@@ -5933,19 +6618,19 @@
           <w:numId w:val="10"/>
         </w:numPr>
       </w:pPr>
-      <w:bookmarkStart w:id="84" w:name="linked-data-abstraction"/>
-      <w:bookmarkEnd w:id="84"/>
+      <w:bookmarkStart w:id="139" w:name="linked-data-abstraction"/>
+      <w:bookmarkEnd w:id="139"/>
       <w:r>
         <w:t>Linked Data Abstraction</w:t>
       </w:r>
     </w:p>
     <w:p>
       <w:r>
-        <w:t xml:space="preserve">Separate from the resource and performance impact of refactoring on the data intensive application, is the increased complexity of the organization and structure of the stored data. To be able to provide users with a compelling case for adopting this approach, a succinct data abstraction is required. This data abstraction must be able to provide a coherent view of discrete blocks of data, with each block having passed through multiple </w:t>
+        <w:t xml:space="preserve">Separate from the resource and performance impact of refactoring on the data intensive application, is the increased complexity of the organization and structure of the stored data. To be able to provide users with a compelling case for adopting this approach, a succinct data abstraction is required. This data abstraction must be able to provide a coherent view of discrete blocks of data, with each block having passed through multiple refactoring functions. Moreover, as the system makes decision on moving the various blocks based on importance and utility, the abstraction must be able to encapsulate the location of the blocks and allow a common API to access the data transparently. We are building this abstraction on the current ADIOS data abstraction which creates separate blocks for each process in a parallel cohort. We will extend this with deep links and attributes that describe the type and parameters of the </w:t>
       </w:r>
       <w:r>
         <w:lastRenderedPageBreak/>
-        <w:t>refactoring functions. Moreover, as the system makes decision on moving the various blocks based on importance and utility, the abstraction must be able to encapsulate the location of the blocks and allow a common API to access the data transparently. We are building this abstraction on the current ADIOS data abstraction which creates separate blocks for each process in a parallel cohort. We will extend this with deep links and attributes that describe the type and parameters of the refactoring operation. Achieving this combination of transparent data access with a performant middleware system will be one of the key challenges that will need to be solved to provide a usable data platform for exascale applications.</w:t>
+        <w:t>refactoring operation. Achieving this combination of transparent data access with a performant middleware system will be one of the key challenges that will need to be solved to provide a usable data platform for exascale applications.</w:t>
       </w:r>
     </w:p>
     <w:p>
@@ -6042,14 +6727,14 @@
         <w:rPr>
           <w:rFonts w:ascii="Times New Roman" w:hAnsi="Times New Roman"/>
         </w:rPr>
-        <w:t xml:space="preserve"> As described in the previous section, one of the main components of our proposed storage system is the ability to reorganize, refactor, and reduce data as </w:t>
+        <w:t xml:space="preserve"> As described in the previous section, one of the main components of our proposed storage system is the ability to reorganize, refactor, and reduce data as it is generated and to reorganize and possibly regenerate the data as it is accessed. We carry this principle into the placement and movement of data by allowing applications to define hints and policies that guide what data is placed where. We will explore the use of application hints in two distinct areas. First, we will study the challenges and trade-offs of either augmenting the I/O interface with hints or allowing the addition of an external specification that defines the use case. Our experience </w:t>
       </w:r>
       <w:r>
         <w:rPr>
           <w:rFonts w:ascii="Times New Roman" w:hAnsi="Times New Roman"/>
         </w:rPr>
         <w:lastRenderedPageBreak/>
-        <w:t xml:space="preserve">it is generated and to reorganize and possibly regenerate the data as it is accessed. We carry this principle into the placement and movement of data by allowing applications to define hints and policies that guide what data is placed where. We will explore the use of application hints in two distinct areas. First, we will study the challenges and trade-offs of either augmenting the I/O interface with hints or allowing the addition of an external specification that defines the use case. Our experience with developing modern I/O interfaces has shown that both techniques have </w:t>
+        <w:t xml:space="preserve">with developing modern I/O interfaces has shown that both techniques have </w:t>
       </w:r>
       <w:r>
         <w:rPr>
@@ -6318,66 +7003,134 @@
     </w:p>
     <w:p>
       <w:pPr>
-        <w:pStyle w:val="Text"/>
-        <w:rPr>
-          <w:rFonts w:ascii="Times New Roman" w:hAnsi="Times New Roman"/>
-        </w:rPr>
-      </w:pPr>
-      <w:r>
-        <w:rPr>
-          <w:rFonts w:ascii="Times New Roman" w:hAnsi="Times New Roman"/>
-        </w:rPr>
-        <w:t>Sirius project….</w:t>
-      </w:r>
+        <w:rPr>
+          <w:del w:id="140" w:author="Klasky, Scott A." w:date="2016-02-02T11:35:00Z"/>
+          <w:rFonts w:ascii="Calibri" w:hAnsi="Calibri"/>
+          <w:rPrChange w:id="141" w:author="Klasky, Scott A." w:date="2016-02-02T11:34:00Z">
+            <w:rPr>
+              <w:del w:id="142" w:author="Klasky, Scott A." w:date="2016-02-02T11:35:00Z"/>
+              <w:rFonts w:ascii="Times New Roman" w:hAnsi="Times New Roman"/>
+            </w:rPr>
+          </w:rPrChange>
+        </w:rPr>
+        <w:pPrChange w:id="143" w:author="Klasky, Scott A." w:date="2016-02-02T11:34:00Z">
+          <w:pPr>
+            <w:pStyle w:val="Text"/>
+          </w:pPr>
+        </w:pPrChange>
+      </w:pPr>
+      <w:del w:id="144" w:author="Klasky, Scott A." w:date="2016-02-02T11:33:00Z">
+        <w:r>
+          <w:rPr>
+            <w:rFonts w:ascii="Times New Roman" w:hAnsi="Times New Roman"/>
+          </w:rPr>
+          <w:delText>Sirius project</w:delText>
+        </w:r>
+      </w:del>
+      <w:ins w:id="145" w:author="Klasky, Scott A." w:date="2016-02-02T11:33:00Z">
+        <w:r>
+          <w:rPr>
+            <w:rFonts w:ascii="Times New Roman" w:hAnsi="Times New Roman"/>
+          </w:rPr>
+          <w:t xml:space="preserve">This project is funded by the following research grants from the Advanced Scientific Research Office at the Department of Energy, under contracts </w:t>
+        </w:r>
+      </w:ins>
+      <w:ins w:id="146" w:author="Klasky, Scott A." w:date="2016-02-02T11:34:00Z">
+        <w:r>
+          <w:rPr>
+            <w:rPrChange w:id="147" w:author="Klasky, Scott A." w:date="2016-02-02T11:34:00Z">
+              <w:rPr>
+                <w:color w:val="1F497D"/>
+                <w:highlight w:val="yellow"/>
+              </w:rPr>
+            </w:rPrChange>
+          </w:rPr>
+          <w:t>SDAV: ERKJ200/KJ0403000</w:t>
+        </w:r>
+        <w:r>
+          <w:rPr>
+            <w:rFonts w:ascii="Calibri" w:hAnsi="Calibri"/>
+          </w:rPr>
+          <w:t xml:space="preserve">, </w:t>
+        </w:r>
+        <w:r>
+          <w:rPr>
+            <w:rPrChange w:id="148" w:author="Klasky, Scott A." w:date="2016-02-02T11:34:00Z">
+              <w:rPr>
+                <w:color w:val="1F497D"/>
+                <w:highlight w:val="yellow"/>
+              </w:rPr>
+            </w:rPrChange>
+          </w:rPr>
+          <w:t>RSVP: ERKJU60/KJ0402000</w:t>
+        </w:r>
+        <w:r>
+          <w:rPr>
+            <w:rFonts w:ascii="Calibri" w:hAnsi="Calibri"/>
+          </w:rPr>
+          <w:t xml:space="preserve">, and </w:t>
+        </w:r>
+        <w:r>
+          <w:rPr>
+            <w:rPrChange w:id="149" w:author="Klasky, Scott A." w:date="2016-02-02T11:34:00Z">
+              <w:rPr>
+                <w:color w:val="1F497D"/>
+                <w:highlight w:val="yellow"/>
+              </w:rPr>
+            </w:rPrChange>
+          </w:rPr>
+          <w:t>Sirius: ERKJ311/KJ0402000</w:t>
+        </w:r>
+        <w:r>
+          <w:t xml:space="preserve">. </w:t>
+        </w:r>
+      </w:ins>
+      <w:del w:id="150" w:author="Klasky, Scott A." w:date="2016-02-02T11:34:00Z">
+        <w:r>
+          <w:rPr>
+            <w:rFonts w:ascii="Times New Roman" w:hAnsi="Times New Roman"/>
+          </w:rPr>
+          <w:delText>….</w:delText>
+        </w:r>
+      </w:del>
+      <w:ins w:id="151" w:author="Klasky, Scott A." w:date="2016-02-02T11:35:00Z">
+        <w:r>
+          <w:rPr>
+            <w:rFonts w:ascii="Times New Roman" w:hAnsi="Times New Roman"/>
+          </w:rPr>
+          <w:t xml:space="preserve"> </w:t>
+        </w:r>
+      </w:ins>
     </w:p>
     <w:p>
       <w:pPr>
-        <w:pStyle w:val="Text"/>
-        <w:rPr>
-          <w:rFonts w:ascii="Times New Roman" w:hAnsi="Times New Roman"/>
-        </w:rPr>
-      </w:pPr>
-      <w:r>
-        <w:rPr>
-          <w:rFonts w:ascii="Times New Roman" w:hAnsi="Times New Roman"/>
-        </w:rPr>
-        <w:lastRenderedPageBreak/>
+        <w:pPrChange w:id="152" w:author="Klasky, Scott A." w:date="2016-02-02T11:35:00Z">
+          <w:pPr>
+            <w:pStyle w:val="Text"/>
+          </w:pPr>
+        </w:pPrChange>
+      </w:pPr>
+      <w:r>
         <w:t>Sandia National Laboratories is a multi-program laboratory managed and operated</w:t>
       </w:r>
       <w:r>
-        <w:rPr>
-          <w:rFonts w:ascii="Times New Roman" w:hAnsi="Times New Roman"/>
-        </w:rPr>
-        <w:t xml:space="preserve"> </w:t>
-      </w:r>
-      <w:r>
-        <w:rPr>
-          <w:rFonts w:ascii="Times New Roman" w:hAnsi="Times New Roman"/>
-        </w:rPr>
+        <w:t xml:space="preserve"> </w:t>
+      </w:r>
+      <w:r>
         <w:t>by Sandia Corporation, a wholly owned subsidiary of Lockheed Martin</w:t>
       </w:r>
       <w:r>
-        <w:rPr>
-          <w:rFonts w:ascii="Times New Roman" w:hAnsi="Times New Roman"/>
-        </w:rPr>
-        <w:t xml:space="preserve"> </w:t>
-      </w:r>
-      <w:r>
-        <w:rPr>
-          <w:rFonts w:ascii="Times New Roman" w:hAnsi="Times New Roman"/>
-        </w:rPr>
+        <w:t xml:space="preserve"> </w:t>
+      </w:r>
+      <w:r>
         <w:t>Corporation, for the U.S. Department of Energy's National Nuclear Security</w:t>
       </w:r>
       <w:r>
-        <w:rPr>
-          <w:rFonts w:ascii="Times New Roman" w:hAnsi="Times New Roman"/>
-        </w:rPr>
-        <w:t xml:space="preserve"> </w:t>
-      </w:r>
-      <w:r>
-        <w:rPr>
-          <w:rFonts w:ascii="Times New Roman" w:hAnsi="Times New Roman"/>
-        </w:rPr>
+        <w:t xml:space="preserve"> </w:t>
+      </w:r>
+      <w:bookmarkStart w:id="153" w:name="_GoBack"/>
+      <w:bookmarkEnd w:id="153"/>
+      <w:r>
         <w:t>Administration under contract DE-AC04-94AL85000.</w:t>
       </w:r>
     </w:p>
@@ -6392,6 +7145,7 @@
         <w:rPr>
           <w:rFonts w:ascii="Times New Roman" w:hAnsi="Times New Roman"/>
         </w:rPr>
+        <w:lastRenderedPageBreak/>
         <w:t>References</w:t>
       </w:r>
     </w:p>
@@ -6415,21 +7169,81 @@
           <w:rFonts w:ascii="Times New Roman" w:hAnsi="Times New Roman"/>
         </w:rPr>
       </w:pPr>
-      <w:bookmarkStart w:id="85" w:name="_Ref313892020"/>
-      <w:r>
-        <w:rPr>
-          <w:rFonts w:ascii="Times New Roman" w:hAnsi="Times New Roman"/>
-        </w:rPr>
-        <w:t>Jay Lofstead, Fang Zheng, Qing Liu, Scott Klasky, Ron Oldfield, Todd Kordenbrock, Karsten Schwan, Matthew Wolf. "Managing Variability in the IO Performance of Petascale Storage Systems". In Proceedings of SC 10. New Orleans, LA. November 2010.</w:t>
-      </w:r>
-      <w:bookmarkEnd w:id="85"/>
+      <w:bookmarkStart w:id="154" w:name="_Ref313892020"/>
+      <w:r>
+        <w:rPr>
+          <w:rFonts w:ascii="Times New Roman" w:hAnsi="Times New Roman"/>
+        </w:rPr>
+        <w:t xml:space="preserve">Jay Lofstead, Fang Zheng, Qing Liu, Scott Klasky, Ron Oldfield, Todd </w:t>
+      </w:r>
+      <w:proofErr w:type="spellStart"/>
+      <w:r>
+        <w:rPr>
+          <w:rFonts w:ascii="Times New Roman" w:hAnsi="Times New Roman"/>
+        </w:rPr>
+        <w:t>Kordenbrock</w:t>
+      </w:r>
+      <w:proofErr w:type="spellEnd"/>
+      <w:r>
+        <w:rPr>
+          <w:rFonts w:ascii="Times New Roman" w:hAnsi="Times New Roman"/>
+        </w:rPr>
+        <w:t xml:space="preserve">, Karsten Schwan, Matthew Wolf. "Managing Variability in the IO Performance of </w:t>
+      </w:r>
+      <w:proofErr w:type="spellStart"/>
+      <w:r>
+        <w:rPr>
+          <w:rFonts w:ascii="Times New Roman" w:hAnsi="Times New Roman"/>
+        </w:rPr>
+        <w:t>Petascale</w:t>
+      </w:r>
+      <w:proofErr w:type="spellEnd"/>
+      <w:r>
+        <w:rPr>
+          <w:rFonts w:ascii="Times New Roman" w:hAnsi="Times New Roman"/>
+        </w:rPr>
+        <w:t xml:space="preserve"> Storage Systems". In Proceedings of SC 10. New Orleans, LA. November 2010.</w:t>
+      </w:r>
+      <w:bookmarkEnd w:id="154"/>
     </w:p>
     <w:p>
       <w:pPr>
         <w:pStyle w:val="References"/>
       </w:pPr>
       <w:r>
-        <w:t xml:space="preserve">Sun, Qian, Fan Zhang, Tong Jin, Hoang Bui, Melissa Romanus, Hongfeng Yu, Hemanth Kolla, Jacqueline Chen and Manish Parashar. “Adaptive Data Placement For Staging-based Coupled Scientific Workflows.” </w:t>
+        <w:t xml:space="preserve">Sun, Qian, Fan Zhang, Tong Jin, Hoang Bui, Melissa Romanus, </w:t>
+      </w:r>
+      <w:proofErr w:type="spellStart"/>
+      <w:r>
+        <w:t>Hongfeng</w:t>
+      </w:r>
+      <w:proofErr w:type="spellEnd"/>
+      <w:r>
+        <w:t xml:space="preserve"> Yu, </w:t>
+      </w:r>
+      <w:proofErr w:type="spellStart"/>
+      <w:r>
+        <w:t>Hemanth</w:t>
+      </w:r>
+      <w:proofErr w:type="spellEnd"/>
+      <w:r>
+        <w:t xml:space="preserve"> </w:t>
+      </w:r>
+      <w:proofErr w:type="spellStart"/>
+      <w:r>
+        <w:t>Kolla</w:t>
+      </w:r>
+      <w:proofErr w:type="spellEnd"/>
+      <w:r>
+        <w:t xml:space="preserve">, Jacqueline Chen and Manish Parashar. “Adaptive Data Placement </w:t>
+      </w:r>
+      <w:proofErr w:type="gramStart"/>
+      <w:r>
+        <w:t>For</w:t>
+      </w:r>
+      <w:proofErr w:type="gramEnd"/>
+      <w:r>
+        <w:t xml:space="preserve"> Staging-based Coupled Scientific Workflows.” </w:t>
       </w:r>
       <w:r>
         <w:rPr>
@@ -6474,7 +7288,23 @@
         <w:pStyle w:val="References"/>
       </w:pPr>
       <w:r>
-        <w:t xml:space="preserve">Jin, Tong, Fan Zhang, Qian Sun, Hoang Bui, Melissa Romanus, Norbert Podhorszki, Scott Klasky, Hermanth Kolla, Jacqueline Chen, Robert Hager, C. S. Chang and Manish Parashar. “Exploring Data Staging Across Deep Memory Hierarchies for Coupled Data Intensive Simulation Workflows.” </w:t>
+        <w:t xml:space="preserve">Jin, Tong, Fan Zhang, Qian Sun, Hoang Bui, Melissa Romanus, Norbert Podhorszki, Scott Klasky, </w:t>
+      </w:r>
+      <w:proofErr w:type="spellStart"/>
+      <w:r>
+        <w:t>Hermanth</w:t>
+      </w:r>
+      <w:proofErr w:type="spellEnd"/>
+      <w:r>
+        <w:t xml:space="preserve"> </w:t>
+      </w:r>
+      <w:proofErr w:type="spellStart"/>
+      <w:r>
+        <w:t>Kolla</w:t>
+      </w:r>
+      <w:proofErr w:type="spellEnd"/>
+      <w:r>
+        <w:t xml:space="preserve">, Jacqueline Chen, Robert Hager, C. S. Chang and Manish Parashar. “Exploring Data Staging Across Deep Memory Hierarchies for Coupled Data Intensive Simulation Workflows.” </w:t>
       </w:r>
       <w:r>
         <w:rPr>
@@ -6490,9 +7320,17 @@
       <w:pPr>
         <w:pStyle w:val="References"/>
       </w:pPr>
-      <w:bookmarkStart w:id="86" w:name="_Ref441569626"/>
-      <w:r>
-        <w:t xml:space="preserve">Q. Liu, J. Logan, Y. Tian, H. Abbasi, N. Podhorszki, J. Y. Choi, S. Klasky, R. Tchoua, J. Lofstead, R. Oldfield, et al. Hello ADIOS: the challenges and lessons of developing leadership class I/O frameworks. </w:t>
+      <w:bookmarkStart w:id="155" w:name="_Ref441569626"/>
+      <w:r>
+        <w:t xml:space="preserve">Q. Liu, J. Logan, Y. Tian, H. Abbasi, N. Podhorszki, J. Y. Choi, S. Klasky, R. </w:t>
+      </w:r>
+      <w:proofErr w:type="spellStart"/>
+      <w:r>
+        <w:t>Tchoua</w:t>
+      </w:r>
+      <w:proofErr w:type="spellEnd"/>
+      <w:r>
+        <w:t xml:space="preserve">, J. Lofstead, R. Oldfield, et al. Hello ADIOS: the challenges and lessons of developing leadership class I/O frameworks. </w:t>
       </w:r>
       <w:r>
         <w:rPr>
@@ -6518,15 +7356,31 @@
       <w:r>
         <w:t>, 1453–1473.</w:t>
       </w:r>
-      <w:bookmarkEnd w:id="86"/>
+      <w:bookmarkEnd w:id="155"/>
     </w:p>
     <w:p>
       <w:pPr>
         <w:pStyle w:val="References"/>
       </w:pPr>
-      <w:bookmarkStart w:id="87" w:name="_Ref441569952"/>
-      <w:r>
-        <w:t xml:space="preserve">C. Chang, S. Ku, M. Adams, G. DAzevedo, Y. Chen, J. Cummings, S. Ethier, L. Greengard, T. S. Hahm, F. Hinton, et al. Integrated particle simulation of neoclassical and turbulence physics in the tokamak pedestal/edge region using XGC. </w:t>
+      <w:bookmarkStart w:id="156" w:name="_Ref441569952"/>
+      <w:r>
+        <w:t xml:space="preserve">C. Chang, S. Ku, M. Adams, G. </w:t>
+      </w:r>
+      <w:proofErr w:type="spellStart"/>
+      <w:r>
+        <w:t>DAzevedo</w:t>
+      </w:r>
+      <w:proofErr w:type="spellEnd"/>
+      <w:r>
+        <w:t xml:space="preserve">, Y. Chen, J. Cummings, S. Ethier, L. Greengard, T. S. </w:t>
+      </w:r>
+      <w:proofErr w:type="spellStart"/>
+      <w:r>
+        <w:t>Hahm</w:t>
+      </w:r>
+      <w:proofErr w:type="spellEnd"/>
+      <w:r>
+        <w:t xml:space="preserve">, F. Hinton, et al. Integrated particle simulation of neoclassical and turbulence physics in the tokamak pedestal/edge region using XGC. </w:t>
       </w:r>
       <w:r>
         <w:rPr>
@@ -6543,37 +7397,123 @@
       <w:r>
         <w:t>.</w:t>
       </w:r>
-      <w:bookmarkEnd w:id="87"/>
+      <w:bookmarkEnd w:id="156"/>
     </w:p>
     <w:p>
       <w:pPr>
         <w:pStyle w:val="References"/>
       </w:pPr>
-      <w:bookmarkStart w:id="88" w:name="_Ref441650101"/>
+      <w:bookmarkStart w:id="157" w:name="_Ref441650101"/>
       <w:r>
         <w:t>Sage A. Weil, Scott A. Brandt, Ethan L. Miller, Darrell D. E. Long, and Carlos Maltzahn. 2006. Ceph: a scalable, high-performance distributed file system. In Proceedings of the 7th symposium on Operating systems design and implementation (OSDI '06). USENIX Association, Berkeley, CA, USA, 307-320.</w:t>
       </w:r>
-      <w:bookmarkEnd w:id="88"/>
+      <w:bookmarkEnd w:id="157"/>
     </w:p>
     <w:p>
       <w:pPr>
         <w:pStyle w:val="References"/>
       </w:pPr>
-      <w:bookmarkStart w:id="89" w:name="_Ref441650270"/>
-      <w:r>
-        <w:t>Krook, Max, and Tai Tsun Wu. "Formation of Maxwellian tails." Physical Review Letters 36.19 (1976): 1107.</w:t>
-      </w:r>
-      <w:bookmarkEnd w:id="89"/>
+      <w:bookmarkStart w:id="158" w:name="_Ref441650270"/>
+      <w:proofErr w:type="spellStart"/>
+      <w:r>
+        <w:t>Krook</w:t>
+      </w:r>
+      <w:proofErr w:type="spellEnd"/>
+      <w:r>
+        <w:t xml:space="preserve">, Max, and Tai </w:t>
+      </w:r>
+      <w:proofErr w:type="spellStart"/>
+      <w:r>
+        <w:t>Tsun</w:t>
+      </w:r>
+      <w:proofErr w:type="spellEnd"/>
+      <w:r>
+        <w:t xml:space="preserve"> Wu. "Formation of Maxwellian tails." Physical Review Letters 36.19 (1976): 1107.</w:t>
+      </w:r>
+      <w:bookmarkEnd w:id="158"/>
+    </w:p>
+    <w:bookmarkStart w:id="159" w:name="_Ref441650484"/>
+    <w:p>
+      <w:pPr>
+        <w:pStyle w:val="References"/>
+        <w:rPr>
+          <w:ins w:id="160" w:author="Klasky, Scott A." w:date="2016-02-02T08:31:00Z"/>
+        </w:rPr>
+      </w:pPr>
+      <w:ins w:id="161" w:author="Klasky, Scott A." w:date="2016-02-02T08:31:00Z">
+        <w:r>
+          <w:fldChar w:fldCharType="begin"/>
+        </w:r>
+        <w:r>
+          <w:instrText xml:space="preserve"> HYPERLINK "</w:instrText>
+        </w:r>
+      </w:ins>
+      <w:r>
+        <w:instrText>https://en.wikipedia.org/wiki/Perturbation_theory</w:instrText>
+      </w:r>
+      <w:ins w:id="162" w:author="Klasky, Scott A." w:date="2016-02-02T08:31:00Z">
+        <w:r>
+          <w:instrText xml:space="preserve">" </w:instrText>
+        </w:r>
+        <w:r>
+          <w:fldChar w:fldCharType="separate"/>
+        </w:r>
+      </w:ins>
+      <w:r>
+        <w:rPr>
+          <w:rStyle w:val="Hyperlink"/>
+        </w:rPr>
+        <w:t>https://en.wikipedia.org/wiki/Perturbation_theory</w:t>
+      </w:r>
+      <w:bookmarkEnd w:id="159"/>
+      <w:ins w:id="163" w:author="Klasky, Scott A." w:date="2016-02-02T08:31:00Z">
+        <w:r>
+          <w:fldChar w:fldCharType="end"/>
+        </w:r>
+      </w:ins>
     </w:p>
     <w:p>
       <w:pPr>
         <w:pStyle w:val="References"/>
-      </w:pPr>
-      <w:bookmarkStart w:id="90" w:name="_Ref441650484"/>
-      <w:r>
-        <w:t>https://en.wikipedia.org/wiki/Perturbation_theory</w:t>
-      </w:r>
-      <w:bookmarkEnd w:id="90"/>
+        <w:rPr>
+          <w:ins w:id="164" w:author="Klasky, Scott A." w:date="2016-02-02T08:45:00Z"/>
+        </w:rPr>
+      </w:pPr>
+      <w:bookmarkStart w:id="165" w:name="_Ref442165230"/>
+      <w:ins w:id="166" w:author="Klasky, Scott A." w:date="2016-02-02T08:31:00Z">
+        <w:r>
+          <w:t>Marcellin, Michael W., et al. "An overview of JPEG-2000." Data Compression Conference, 2000. Proceedings. DCC 2000. IEEE, 2000.</w:t>
+        </w:r>
+      </w:ins>
+      <w:bookmarkEnd w:id="165"/>
+    </w:p>
+    <w:p>
+      <w:pPr>
+        <w:pStyle w:val="References"/>
+      </w:pPr>
+      <w:bookmarkStart w:id="167" w:name="_Ref442166077"/>
+      <w:ins w:id="168" w:author="Klasky, Scott A." w:date="2016-02-02T08:45:00Z">
+        <w:r>
+          <w:t>Abbasi, Hasan, et al. "</w:t>
+        </w:r>
+        <w:proofErr w:type="spellStart"/>
+        <w:r>
+          <w:t>Datastager</w:t>
+        </w:r>
+        <w:proofErr w:type="spellEnd"/>
+        <w:r>
+          <w:t xml:space="preserve">: scalable data staging services for </w:t>
+        </w:r>
+        <w:proofErr w:type="spellStart"/>
+        <w:r>
+          <w:t>petascale</w:t>
+        </w:r>
+        <w:proofErr w:type="spellEnd"/>
+        <w:r>
+          <w:t xml:space="preserve"> applications." Cluster Computing 13.3 (2010): 277-290.</w:t>
+        </w:r>
+      </w:ins>
+      <w:bookmarkEnd w:id="167"/>
     </w:p>
     <w:sectPr>
       <w:headerReference w:type="even" r:id="rId13"/>
@@ -9021,7 +9961,7 @@
 </file>
 
 <file path=customXml/itemProps1.xml><?xml version="1.0" encoding="utf-8"?>
-<ds:datastoreItem xmlns:ds="http://schemas.openxmlformats.org/officeDocument/2006/customXml" ds:itemID="{AFA7CA77-EB14-4726-95A2-DDB6874718E3}">
+<ds:datastoreItem xmlns:ds="http://schemas.openxmlformats.org/officeDocument/2006/customXml" ds:itemID="{7D81FDF0-1675-4561-AD58-A94A3918CA25}">
   <ds:schemaRefs>
     <ds:schemaRef ds:uri="http://schemas.openxmlformats.org/officeDocument/2006/bibliography"/>
   </ds:schemaRefs>

</xml_diff>